<commit_message>
Potencia - version espanol
</commit_message>
<xml_diff>
--- a/Version Espanol - A4.docx
+++ b/Version Espanol - A4.docx
@@ -502,7 +502,6 @@
           <w:headerReference r:id="rId6" w:type="even"/>
           <w:pgSz w:w="11905" w:h="16838"/>
           <w:pgMar w:top="862" w:right="864" w:bottom="862" w:left="864" w:header="576" w:footer="578" w:gutter="289"/>
-          <w:paperSrc/>
           <w:pgNumType w:fmt="decimal"/>
           <w:cols w:space="0" w:num="1"/>
           <w:formProt w:val="0"/>
@@ -892,7 +891,6 @@
               <w:footerReference r:id="rId11" w:type="even"/>
               <w:pgSz w:w="11905" w:h="16838"/>
               <w:pgMar w:top="862" w:right="864" w:bottom="862" w:left="864" w:header="576" w:footer="578" w:gutter="289"/>
-              <w:paperSrc/>
               <w:pgNumType w:fmt="lowerRoman"/>
               <w:cols w:space="0" w:num="1"/>
               <w:formProt w:val="0"/>
@@ -981,7 +979,6 @@
           <w:footerReference r:id="rId16" w:type="even"/>
           <w:pgSz w:w="11905" w:h="16838"/>
           <w:pgMar w:top="862" w:right="864" w:bottom="862" w:left="864" w:header="576" w:footer="578" w:gutter="289"/>
-          <w:paperSrc/>
           <w:pgNumType w:fmt="lowerRoman"/>
           <w:cols w:space="0" w:num="1"/>
           <w:formProt w:val="0"/>
@@ -1050,7 +1047,6 @@
           <w:footerReference r:id="rId22" w:type="even"/>
           <w:pgSz w:w="11905" w:h="16838"/>
           <w:pgMar w:top="862" w:right="864" w:bottom="862" w:left="864" w:header="576" w:footer="578" w:gutter="289"/>
-          <w:paperSrc/>
           <w:pgNumType w:fmt="lowerRoman"/>
           <w:cols w:space="0" w:num="1"/>
           <w:formProt w:val="0"/>
@@ -1136,7 +1132,6 @@
           <w:footerReference r:id="rId27" w:type="even"/>
           <w:pgSz w:w="11905" w:h="16838"/>
           <w:pgMar w:top="862" w:right="864" w:bottom="862" w:left="864" w:header="576" w:footer="578" w:gutter="289"/>
-          <w:paperSrc/>
           <w:pgNumType w:fmt="lowerRoman"/>
           <w:cols w:space="0" w:num="1"/>
           <w:formProt w:val="0"/>
@@ -1444,7 +1439,6 @@
           <w:footerReference r:id="rId32" w:type="even"/>
           <w:pgSz w:w="11905" w:h="16838"/>
           <w:pgMar w:top="862" w:right="864" w:bottom="862" w:left="864" w:header="576" w:footer="578" w:gutter="289"/>
-          <w:paperSrc/>
           <w:pgNumType w:fmt="decimal" w:start="1"/>
           <w:cols w:space="0" w:num="1"/>
           <w:formProt w:val="0"/>
@@ -2054,7 +2048,6 @@
           <w:footerReference r:id="rId38" w:type="even"/>
           <w:pgSz w:w="11905" w:h="16838"/>
           <w:pgMar w:top="862" w:right="864" w:bottom="862" w:left="864" w:header="576" w:footer="578" w:gutter="289"/>
-          <w:paperSrc/>
           <w:pgNumType w:fmt="decimal"/>
           <w:cols w:space="0" w:num="1"/>
           <w:formProt w:val="0"/>
@@ -9612,79 +9605,727 @@
         </w:rPr>
         <w:t xml:space="preserve"> </w:t>
       </w:r>
+      <w:r>
+        <w:rPr>
+          <w:rFonts w:hint="default"/>
+        </w:rPr>
+        <w:t>tiende a infinito.</w:t>
+      </w:r>
+    </w:p>
+    <w:p>
+      <w:pPr>
+        <w:rPr>
+          <w:rFonts w:hint="default"/>
+        </w:rPr>
+      </w:pPr>
+    </w:p>
+    <w:p>
+      <w:pPr>
+        <w:rPr>
+          <w:rFonts w:hint="default"/>
+        </w:rPr>
+      </w:pPr>
+      <w:r>
+        <w:rPr>
+          <w:rFonts w:hint="default"/>
+          <w:lang w:val="en-US"/>
+        </w:rPr>
+        <w:t>P</w:t>
+      </w:r>
+      <w:r>
+        <w:rPr>
+          <w:rFonts w:hint="default"/>
+        </w:rPr>
+        <w:t xml:space="preserve">ara que los computadores </w:t>
+      </w:r>
+      <w:r>
+        <w:rPr>
+          <w:rFonts w:hint="default"/>
+          <w:lang w:val="en-US"/>
+        </w:rPr>
+        <w:t xml:space="preserve">electrónicos puedan </w:t>
+      </w:r>
+      <w:r>
+        <w:rPr>
+          <w:rFonts w:hint="default"/>
+        </w:rPr>
+        <w:t>abordar problemas de este tipo</w:t>
+      </w:r>
+      <w:r>
+        <w:rPr>
+          <w:rFonts w:hint="default"/>
+          <w:lang w:val="en-US"/>
+        </w:rPr>
+        <w:t xml:space="preserve"> </w:t>
+      </w:r>
+      <w:r>
+        <w:rPr>
+          <w:rFonts w:hint="default"/>
+        </w:rPr>
+        <w:t>se</w:t>
+      </w:r>
+      <w:r>
+        <w:rPr>
+          <w:rFonts w:hint="default"/>
+          <w:lang w:val="en-US"/>
+        </w:rPr>
+        <w:t>ra</w:t>
+      </w:r>
+      <w:r>
+        <w:rPr>
+          <w:rFonts w:hint="default"/>
+        </w:rPr>
+        <w:t xml:space="preserve"> neces</w:t>
+      </w:r>
+      <w:r>
+        <w:rPr>
+          <w:rFonts w:hint="default"/>
+          <w:lang w:val="en-US"/>
+        </w:rPr>
+        <w:t>aria</w:t>
+      </w:r>
+      <w:r>
+        <w:rPr>
+          <w:rFonts w:hint="default"/>
+        </w:rPr>
+        <w:t xml:space="preserve"> una estrategia que evite recorrer todos los caminos de principio a fin</w:t>
+      </w:r>
+      <w:r>
+        <w:rPr>
+          <w:rFonts w:hint="default"/>
+          <w:lang w:val="en-US"/>
+        </w:rPr>
+        <w:t>, p</w:t>
+      </w:r>
+      <w:r>
+        <w:rPr>
+          <w:rFonts w:hint="default"/>
+        </w:rPr>
+        <w:t>orque no sera posible dotar a una maquina de una cantidad de memoria infinita.</w:t>
+      </w:r>
+    </w:p>
+    <w:p>
+      <w:pPr>
+        <w:rPr>
+          <w:rFonts w:hint="default"/>
+        </w:rPr>
+      </w:pPr>
+    </w:p>
+    <w:p>
+      <w:pPr>
+        <w:rPr>
+          <w:rFonts w:hint="default"/>
+        </w:rPr>
+      </w:pPr>
+      <w:r>
+        <w:rPr>
+          <w:rFonts w:hint="default"/>
+          <w:lang w:val="en-US"/>
+        </w:rPr>
+        <w:t xml:space="preserve"> </w:t>
+      </w:r>
+      <w:r>
+        <w:rPr>
+          <w:rFonts w:hint="default"/>
+        </w:rPr>
+        <w:t>Y en cuanto a la complejidad de los problemas.</w:t>
+      </w:r>
+    </w:p>
+    <w:p>
+      <w:pPr>
+        <w:rPr>
+          <w:rFonts w:hint="default"/>
+        </w:rPr>
+      </w:pPr>
+    </w:p>
+    <w:p>
+      <w:pPr>
+        <w:rPr>
+          <w:rFonts w:hint="default"/>
+        </w:rPr>
+      </w:pPr>
+      <w:r>
+        <w:rPr>
+          <w:rFonts w:hint="default"/>
+        </w:rPr>
+        <w:t xml:space="preserve">Un sistema inteligente basado en familias de seres vivientes, que clase de problemas </w:t>
+      </w:r>
+      <w:r>
+        <w:rPr>
+          <w:rFonts w:hint="default"/>
+          <w:lang w:val="en-US"/>
+        </w:rPr>
+        <w:t>podría</w:t>
+      </w:r>
+      <w:r>
+        <w:rPr>
+          <w:rFonts w:hint="default"/>
+        </w:rPr>
+        <w:t xml:space="preserve"> resolver?, o dicho de otra forma, problemas de que complejidad </w:t>
+      </w:r>
+      <w:r>
+        <w:rPr>
+          <w:rFonts w:hint="default"/>
+          <w:lang w:val="en-US"/>
+        </w:rPr>
+        <w:t>podría</w:t>
+      </w:r>
+      <w:r>
+        <w:rPr>
+          <w:rFonts w:hint="default"/>
+        </w:rPr>
+        <w:t xml:space="preserve"> abordar?</w:t>
+      </w:r>
+    </w:p>
+    <w:p>
+      <w:pPr>
+        <w:rPr>
+          <w:rFonts w:hint="default"/>
+        </w:rPr>
+      </w:pPr>
+    </w:p>
+    <w:p>
+      <w:pPr>
+        <w:rPr>
+          <w:rFonts w:hint="default"/>
+        </w:rPr>
+      </w:pPr>
+      <w:r>
+        <w:rPr>
+          <w:rFonts w:hint="default"/>
+        </w:rPr>
+        <w:t>Veamos otra vez como ha resuelto el problema del laberinto.</w:t>
+      </w:r>
+    </w:p>
+    <w:p>
+      <w:pPr>
+        <w:rPr>
+          <w:rFonts w:hint="default"/>
+        </w:rPr>
+      </w:pPr>
+      <w:r>
+        <w:rPr>
+          <w:rFonts w:hint="default"/>
+        </w:rPr>
+        <w:t>Inicialmente creamos un individuo que representa el estado inicial.</w:t>
+      </w:r>
+      <w:r>
+        <w:rPr>
+          <w:rFonts w:hint="default"/>
+          <w:lang w:val="en-US"/>
+        </w:rPr>
+        <w:t xml:space="preserve"> </w:t>
+      </w:r>
+      <w:r>
+        <w:rPr>
+          <w:rFonts w:hint="default"/>
+        </w:rPr>
+        <w:t>Un tablero con una ficha en la entrada del laberinto, 'A1'.</w:t>
+      </w:r>
+    </w:p>
+    <w:p>
+      <w:pPr>
+        <w:rPr>
+          <w:rFonts w:hint="default"/>
+        </w:rPr>
+      </w:pPr>
+    </w:p>
+    <w:p>
+      <w:pPr>
+        <w:rPr>
+          <w:rFonts w:hint="default"/>
+        </w:rPr>
+      </w:pPr>
+      <w:r>
+        <w:rPr>
+          <w:rFonts w:hint="default"/>
+        </w:rPr>
+        <w:t>Desde esta posicion, existen 3 caminos posibles, que empiezan en</w:t>
+      </w:r>
+      <w:r>
+        <w:rPr>
+          <w:rFonts w:hint="default"/>
+          <w:lang w:val="en-US"/>
+        </w:rPr>
+        <w:t xml:space="preserve"> </w:t>
+      </w:r>
+      <w:r>
+        <w:rPr>
+          <w:rFonts w:hint="default"/>
+        </w:rPr>
+        <w:t>'A2', 'B1', 'B2'.</w:t>
+      </w:r>
+    </w:p>
+    <w:p>
+      <w:pPr>
+        <w:rPr>
+          <w:rFonts w:hint="default"/>
+        </w:rPr>
+      </w:pPr>
+    </w:p>
+    <w:p>
+      <w:pPr>
+        <w:rPr>
+          <w:rFonts w:hint="default"/>
+        </w:rPr>
+      </w:pPr>
+      <w:r>
+        <w:rPr>
+          <w:rFonts w:hint="default"/>
+        </w:rPr>
+        <w:t>Cual de ellos sera el mejor ?</w:t>
+      </w:r>
+    </w:p>
+    <w:p>
+      <w:pPr>
+        <w:rPr>
+          <w:rFonts w:hint="default"/>
+        </w:rPr>
+      </w:pPr>
+      <w:r>
+        <w:rPr>
+          <w:rFonts w:hint="default"/>
+        </w:rPr>
+        <w:t xml:space="preserve">Como decidir por cual de ellos continuar la </w:t>
+      </w:r>
+      <w:r>
+        <w:rPr>
+          <w:rFonts w:hint="default"/>
+          <w:lang w:val="en-US"/>
+        </w:rPr>
+        <w:t>exploración</w:t>
+      </w:r>
+      <w:r>
+        <w:rPr>
+          <w:rFonts w:hint="default"/>
+        </w:rPr>
+        <w:t xml:space="preserve"> ?</w:t>
+      </w:r>
+    </w:p>
+    <w:p>
+      <w:pPr>
+        <w:rPr>
+          <w:rFonts w:hint="default"/>
+        </w:rPr>
+      </w:pPr>
+    </w:p>
+    <w:p>
+      <w:pPr>
+        <w:rPr>
+          <w:rFonts w:hint="default"/>
+        </w:rPr>
+      </w:pPr>
+      <w:r>
+        <w:rPr>
+          <w:rFonts w:hint="default"/>
+        </w:rPr>
+        <w:t>El individuo genera tantos hijos como caminos posibles exist</w:t>
+      </w:r>
+      <w:r>
+        <w:rPr>
+          <w:rFonts w:hint="default"/>
+          <w:lang w:val="en-US"/>
+        </w:rPr>
+        <w:t>e</w:t>
+      </w:r>
+      <w:r>
+        <w:rPr>
+          <w:rFonts w:hint="default"/>
+        </w:rPr>
+        <w:t>n, coloca a un nuevo individuo en la entrada de cada camino,</w:t>
+      </w:r>
+      <w:r>
+        <w:rPr>
+          <w:rFonts w:hint="default"/>
+          <w:lang w:val="en-US"/>
+        </w:rPr>
+        <w:t xml:space="preserve"> </w:t>
+      </w:r>
+      <w:r>
+        <w:rPr>
+          <w:rFonts w:hint="default"/>
+        </w:rPr>
+        <w:t xml:space="preserve">y encarga a cada uno de ellos la </w:t>
+      </w:r>
+      <w:r>
+        <w:rPr>
+          <w:rFonts w:hint="default"/>
+          <w:lang w:val="en-US"/>
+        </w:rPr>
+        <w:t>exploración</w:t>
+      </w:r>
+      <w:r>
+        <w:rPr>
+          <w:rFonts w:hint="default"/>
+        </w:rPr>
+        <w:t xml:space="preserve"> de 1 </w:t>
+      </w:r>
+      <w:r>
+        <w:rPr>
+          <w:rFonts w:hint="default"/>
+          <w:lang w:val="en-US"/>
+        </w:rPr>
+        <w:t>único</w:t>
+      </w:r>
+      <w:r>
+        <w:rPr>
+          <w:rFonts w:hint="default"/>
+        </w:rPr>
+        <w:t xml:space="preserve"> camino.</w:t>
+      </w:r>
+    </w:p>
+    <w:p>
+      <w:pPr>
+        <w:rPr>
+          <w:rFonts w:hint="default"/>
+        </w:rPr>
+      </w:pPr>
+    </w:p>
+    <w:p>
+      <w:pPr>
+        <w:rPr>
+          <w:rFonts w:hint="default"/>
+        </w:rPr>
+      </w:pPr>
+      <w:r>
+        <w:rPr>
+          <w:rFonts w:hint="default"/>
+        </w:rPr>
+        <w:t>El sistema no decide.</w:t>
+      </w:r>
+    </w:p>
+    <w:p>
+      <w:pPr>
+        <w:rPr>
+          <w:rFonts w:hint="default"/>
+        </w:rPr>
+      </w:pPr>
+      <w:r>
+        <w:rPr>
+          <w:rFonts w:hint="default"/>
+        </w:rPr>
+        <w:t xml:space="preserve">Simplemente recorre todos </w:t>
+      </w:r>
+      <w:r>
+        <w:rPr>
+          <w:rFonts w:hint="default"/>
+          <w:lang w:val="en-US"/>
+        </w:rPr>
+        <w:t xml:space="preserve">los caminos </w:t>
+      </w:r>
+      <w:r>
+        <w:rPr>
+          <w:rFonts w:hint="default"/>
+        </w:rPr>
+        <w:t>a la vez, en paralelo.</w:t>
+      </w:r>
+      <w:r>
+        <w:rPr>
+          <w:rFonts w:hint="default"/>
+          <w:lang w:val="en-US"/>
+        </w:rPr>
+        <w:t xml:space="preserve"> </w:t>
+      </w:r>
+      <w:r>
+        <w:rPr>
+          <w:rFonts w:hint="default"/>
+        </w:rPr>
+        <w:t xml:space="preserve">No importa cuantos </w:t>
+      </w:r>
+      <w:r>
+        <w:rPr>
+          <w:rFonts w:hint="default"/>
+          <w:lang w:val="en-US"/>
+        </w:rPr>
+        <w:t xml:space="preserve">nuevos </w:t>
+      </w:r>
+      <w:r>
+        <w:rPr>
+          <w:rFonts w:hint="default"/>
+        </w:rPr>
+        <w:t>caminos aparezcan</w:t>
+      </w:r>
+      <w:r>
+        <w:rPr>
+          <w:rFonts w:hint="default"/>
+          <w:lang w:val="en-US"/>
+        </w:rPr>
+        <w:t xml:space="preserve">, la maquina </w:t>
+      </w:r>
+      <w:r>
+        <w:rPr>
+          <w:rFonts w:hint="default"/>
+        </w:rPr>
+        <w:t>continua</w:t>
+      </w:r>
+      <w:r>
+        <w:rPr>
+          <w:rFonts w:hint="default"/>
+          <w:lang w:val="en-US"/>
+        </w:rPr>
+        <w:t>ra</w:t>
+      </w:r>
+      <w:r>
+        <w:rPr>
+          <w:rFonts w:hint="default"/>
+        </w:rPr>
+        <w:t xml:space="preserve"> avanzando como si no existiera mas que un </w:t>
+      </w:r>
+      <w:r>
+        <w:rPr>
+          <w:rFonts w:hint="default"/>
+          <w:lang w:val="en-US"/>
+        </w:rPr>
+        <w:t>único</w:t>
+      </w:r>
+      <w:r>
+        <w:rPr>
+          <w:rFonts w:hint="default"/>
+        </w:rPr>
+        <w:t xml:space="preserve"> camino.</w:t>
+      </w:r>
+    </w:p>
+    <w:p>
+      <w:pPr>
+        <w:rPr>
+          <w:rFonts w:hint="default"/>
+        </w:rPr>
+      </w:pPr>
+    </w:p>
+    <w:p>
+      <w:pPr>
+        <w:rPr>
+          <w:rFonts w:hint="default"/>
+        </w:rPr>
+      </w:pPr>
+      <w:r>
+        <w:rPr>
+          <w:rFonts w:hint="default"/>
+        </w:rPr>
+        <w:t xml:space="preserve">Hasta llegar a la salida </w:t>
+      </w:r>
+      <w:r>
+        <w:rPr>
+          <w:rFonts w:hint="default"/>
+          <w:lang w:val="en-US"/>
+        </w:rPr>
+        <w:t>habrán</w:t>
+      </w:r>
+      <w:r>
+        <w:rPr>
+          <w:rFonts w:hint="default"/>
+        </w:rPr>
+        <w:t xml:space="preserve"> aparecido una gran numero de caminos diferentes posibles.</w:t>
+      </w:r>
+      <w:r>
+        <w:rPr>
+          <w:rFonts w:hint="default"/>
+          <w:lang w:val="en-US"/>
+        </w:rPr>
+        <w:t xml:space="preserve"> </w:t>
+      </w:r>
+      <w:r>
+        <w:rPr>
+          <w:rFonts w:hint="default"/>
+        </w:rPr>
+        <w:t>Habra sido necesario tomar una gran cantidad de decisiones.</w:t>
+      </w:r>
+    </w:p>
+    <w:p>
+      <w:pPr>
+        <w:rPr>
+          <w:rFonts w:hint="default"/>
+        </w:rPr>
+      </w:pPr>
+      <w:r>
+        <w:rPr>
+          <w:rFonts w:hint="default"/>
+        </w:rPr>
+        <w:t>Para un computador que explora los diferentes caminos de forma secuencial, el coste en tiempo y memoria seria elevado.</w:t>
+      </w:r>
+    </w:p>
+    <w:p>
+      <w:pPr>
+        <w:rPr>
+          <w:rFonts w:hint="default"/>
+        </w:rPr>
+      </w:pPr>
+      <w:r>
+        <w:rPr>
+          <w:rFonts w:hint="default"/>
+        </w:rPr>
+        <w:t>Para un sistema inteligente basado en familias de criaturas vivientes, las decisiones no incrementaran el tiempo necesario para resolver el problema.</w:t>
+      </w:r>
+    </w:p>
+    <w:p>
+      <w:pPr>
+        <w:rPr>
+          <w:rFonts w:hint="default"/>
+        </w:rPr>
+      </w:pPr>
+      <w:r>
+        <w:rPr>
+          <w:rFonts w:hint="default"/>
+        </w:rPr>
+        <w:t xml:space="preserve">La familia ha encontrado la </w:t>
+      </w:r>
+      <w:r>
+        <w:rPr>
+          <w:rFonts w:hint="default"/>
+          <w:lang w:val="en-US"/>
+        </w:rPr>
+        <w:t>solución</w:t>
+      </w:r>
+      <w:r>
+        <w:rPr>
+          <w:rFonts w:hint="default"/>
+        </w:rPr>
+        <w:t xml:space="preserve"> </w:t>
+      </w:r>
+      <w:r>
+        <w:rPr>
+          <w:rFonts w:hint="default"/>
+          <w:lang w:val="en-US"/>
+        </w:rPr>
+        <w:t>después</w:t>
+      </w:r>
+      <w:r>
+        <w:rPr>
+          <w:rFonts w:hint="default"/>
+        </w:rPr>
+        <w:t xml:space="preserve"> de 7 generaciones. En 7 movimientos ha llegado a la salida. Como si no existiera mas que un </w:t>
+      </w:r>
+      <w:r>
+        <w:rPr>
+          <w:rFonts w:hint="default"/>
+          <w:lang w:val="en-US"/>
+        </w:rPr>
+        <w:t>único</w:t>
+      </w:r>
+      <w:r>
+        <w:rPr>
+          <w:rFonts w:hint="default"/>
+        </w:rPr>
+        <w:t xml:space="preserve"> camino.</w:t>
+      </w:r>
+    </w:p>
+    <w:p>
+      <w:pPr>
+        <w:rPr>
+          <w:rFonts w:hint="default"/>
+        </w:rPr>
+      </w:pPr>
+      <w:r>
+        <w:rPr>
+          <w:rFonts w:hint="default"/>
+        </w:rPr>
+        <w:t>El efecto es el de no existir la complejidad. La forma en que el sistema trabaja disuelve la complejidad, la desmenuza, haciendo que las decisiones, no existan.</w:t>
+      </w:r>
+    </w:p>
+    <w:p>
+      <w:pPr>
+        <w:rPr>
+          <w:rFonts w:hint="default"/>
+        </w:rPr>
+      </w:pPr>
+      <w:r>
+        <w:rPr>
+          <w:rFonts w:hint="default"/>
+        </w:rPr>
+        <w:t xml:space="preserve">La </w:t>
+      </w:r>
+      <w:r>
+        <w:rPr>
+          <w:rFonts w:hint="default"/>
+          <w:lang w:val="en-US"/>
+        </w:rPr>
+        <w:t>exploración</w:t>
+      </w:r>
+      <w:r>
+        <w:rPr>
+          <w:rFonts w:hint="default"/>
+        </w:rPr>
+        <w:t xml:space="preserve"> se realiza en paralelo, de forma concurrente, como si cada individuo fuera una nueva maquina que inicia la </w:t>
+      </w:r>
+      <w:r>
+        <w:rPr>
+          <w:rFonts w:hint="default"/>
+          <w:lang w:val="en-US"/>
+        </w:rPr>
+        <w:t>exploración</w:t>
+      </w:r>
+      <w:r>
+        <w:rPr>
+          <w:rFonts w:hint="default"/>
+        </w:rPr>
+        <w:t xml:space="preserve"> por su cuenta, independientemente del resto de la colonia.</w:t>
+      </w:r>
+    </w:p>
+    <w:p>
+      <w:pPr>
+        <w:rPr>
+          <w:rFonts w:hint="default"/>
+        </w:rPr>
+      </w:pPr>
+      <w:r>
+        <w:rPr>
+          <w:rFonts w:hint="default"/>
+        </w:rPr>
+        <w:t xml:space="preserve">Y el trabajo de cada individuo no encontrara complejidad, porque el individuo no </w:t>
+      </w:r>
+      <w:r>
+        <w:rPr>
+          <w:rFonts w:hint="default"/>
+          <w:lang w:val="en-US"/>
+        </w:rPr>
+        <w:t>recorrerá</w:t>
+      </w:r>
+      <w:r>
+        <w:rPr>
+          <w:rFonts w:hint="default"/>
+        </w:rPr>
+        <w:t xml:space="preserve"> todo el camino, el individuo no </w:t>
+      </w:r>
+      <w:r>
+        <w:rPr>
+          <w:rFonts w:hint="default"/>
+          <w:lang w:val="en-US"/>
+        </w:rPr>
+        <w:t>tendrá</w:t>
+      </w:r>
+      <w:r>
+        <w:rPr>
+          <w:rFonts w:hint="default"/>
+        </w:rPr>
+        <w:t xml:space="preserve"> que enfrentarse a todas las decisiones que se pre</w:t>
+      </w:r>
+      <w:r>
+        <w:rPr>
+          <w:rFonts w:hint="default"/>
+          <w:lang w:val="en-US"/>
+        </w:rPr>
+        <w:t>se</w:t>
+      </w:r>
+      <w:r>
+        <w:rPr>
+          <w:rFonts w:hint="default"/>
+        </w:rPr>
+        <w:t xml:space="preserve">ntaran en el futuro, porque el trabajo de un individuo se reduce a dar un </w:t>
+      </w:r>
+      <w:r>
+        <w:rPr>
+          <w:rFonts w:hint="default"/>
+          <w:lang w:val="en-US"/>
+        </w:rPr>
+        <w:t>único</w:t>
+      </w:r>
       <w:bookmarkStart w:id="16" w:name="_GoBack"/>
       <w:bookmarkEnd w:id="16"/>
       <w:r>
         <w:rPr>
           <w:rFonts w:hint="default"/>
         </w:rPr>
-        <w:t>tiende a infinito.</w:t>
-      </w:r>
-    </w:p>
-    <w:p>
-      <w:pPr>
-        <w:rPr>
-          <w:rFonts w:hint="default"/>
-        </w:rPr>
-      </w:pPr>
-    </w:p>
-    <w:p>
-      <w:pPr>
-        <w:rPr>
-          <w:rFonts w:hint="default"/>
-        </w:rPr>
-      </w:pPr>
-      <w:r>
-        <w:rPr>
-          <w:rFonts w:hint="default"/>
-        </w:rPr>
-        <w:t xml:space="preserve">para que los computadores electronicos </w:t>
-      </w:r>
-    </w:p>
-    <w:p>
-      <w:pPr>
-        <w:rPr>
-          <w:rFonts w:hint="default"/>
-        </w:rPr>
-      </w:pPr>
-      <w:r>
-        <w:rPr>
-          <w:rFonts w:hint="default"/>
-        </w:rPr>
-        <w:t>sean capaces de abordar problemas de este tipo</w:t>
-      </w:r>
-    </w:p>
-    <w:p>
-      <w:pPr>
-        <w:rPr>
-          <w:rFonts w:hint="default"/>
-        </w:rPr>
-      </w:pPr>
-      <w:r>
-        <w:rPr>
-          <w:rFonts w:hint="default"/>
-        </w:rPr>
-        <w:t>se necesita una estrategia que evite recorrer todos los caminos de principio a fin.</w:t>
-      </w:r>
-    </w:p>
-    <w:p>
-      <w:pPr>
-        <w:rPr>
-          <w:rFonts w:hint="default"/>
-        </w:rPr>
-      </w:pPr>
-    </w:p>
-    <w:p>
-      <w:pPr>
-        <w:rPr>
-          <w:rFonts w:hint="default"/>
-        </w:rPr>
-      </w:pPr>
-      <w:r>
-        <w:rPr>
-          <w:rFonts w:hint="default"/>
-        </w:rPr>
-        <w:t>Porque no sera posible dotar a una maquina de una cantidad de memoria infinita.</w:t>
+        <w:t xml:space="preserve"> paso simple.</w:t>
       </w:r>
     </w:p>
     <w:p/>
@@ -10198,7 +10839,6 @@
       <w:footerReference r:id="rId44" w:type="even"/>
       <w:pgSz w:w="11905" w:h="16838"/>
       <w:pgMar w:top="862" w:right="864" w:bottom="862" w:left="864" w:header="576" w:footer="578" w:gutter="289"/>
-      <w:paperSrc/>
       <w:pgNumType w:fmt="decimal"/>
       <w:cols w:space="0" w:num="1"/>
       <w:formProt w:val="0"/>

</xml_diff>

<commit_message>
Coste - draft 2
</commit_message>
<xml_diff>
--- a/Version Espanol - A4.docx
+++ b/Version Espanol - A4.docx
@@ -12613,336 +12613,906 @@
           <w:rFonts w:hint="default"/>
           <w:lang w:val="en-US"/>
         </w:rPr>
-        <w:t>podrá</w:t>
-      </w:r>
+        <w:t xml:space="preserve">podrá abordar </w:t>
+      </w:r>
+      <w:r>
+        <w:rPr>
+          <w:rFonts w:hint="default"/>
+        </w:rPr>
+        <w:t>problemas que pertenezcan a un dominio discreto, acotado.</w:t>
+      </w:r>
+    </w:p>
+    <w:p>
+      <w:pPr>
+        <w:rPr>
+          <w:rFonts w:hint="default"/>
+        </w:rPr>
+      </w:pPr>
+    </w:p>
+    <w:p>
+      <w:pPr>
+        <w:rPr>
+          <w:rFonts w:hint="default"/>
+        </w:rPr>
+      </w:pPr>
+      <w:r>
+        <w:rPr>
+          <w:rFonts w:hint="default"/>
+          <w:lang w:val="en-US"/>
+        </w:rPr>
+        <w:t>L</w:t>
+      </w:r>
+      <w:r>
+        <w:rPr>
+          <w:rFonts w:hint="default"/>
+        </w:rPr>
+        <w:t xml:space="preserve">as principales limitaciones de los computadores </w:t>
+      </w:r>
+      <w:r>
+        <w:rPr>
+          <w:rFonts w:hint="default"/>
+          <w:lang w:val="en-US"/>
+        </w:rPr>
+        <w:t>electrónicos s</w:t>
+      </w:r>
+      <w:r>
+        <w:rPr>
+          <w:rFonts w:hint="default"/>
+        </w:rPr>
+        <w:t>e encuentran en</w:t>
+      </w:r>
+    </w:p>
+    <w:p>
+      <w:pPr>
+        <w:rPr>
+          <w:rFonts w:hint="default"/>
+        </w:rPr>
+      </w:pPr>
+      <w:r>
+        <w:rPr>
+          <w:rFonts w:hint="default"/>
+        </w:rPr>
+        <w:t>la memoria disponible,</w:t>
+      </w:r>
+    </w:p>
+    <w:p>
+      <w:pPr>
+        <w:rPr>
+          <w:rFonts w:hint="default"/>
+        </w:rPr>
+      </w:pPr>
+      <w:r>
+        <w:rPr>
+          <w:rFonts w:hint="default"/>
+        </w:rPr>
+        <w:t>y el tiempo disponible.</w:t>
+      </w:r>
+    </w:p>
+    <w:p>
+      <w:pPr>
+        <w:rPr>
+          <w:rFonts w:hint="default"/>
+        </w:rPr>
+      </w:pPr>
+    </w:p>
+    <w:p>
+      <w:pPr>
+        <w:rPr>
+          <w:rFonts w:hint="default"/>
+        </w:rPr>
+      </w:pPr>
+    </w:p>
+    <w:p>
+      <w:pPr>
+        <w:rPr>
+          <w:rFonts w:hint="default"/>
+        </w:rPr>
+      </w:pPr>
+      <w:r>
+        <w:rPr>
+          <w:rFonts w:hint="default"/>
+          <w:lang w:val="en-US"/>
+        </w:rPr>
+        <w:t>L</w:t>
+      </w:r>
+      <w:r>
+        <w:rPr>
+          <w:rFonts w:hint="default"/>
+        </w:rPr>
+        <w:t>a realidad es demasiado grande,</w:t>
+      </w:r>
+      <w:r>
+        <w:rPr>
+          <w:rFonts w:hint="default"/>
+          <w:lang w:val="en-US"/>
+        </w:rPr>
+        <w:t xml:space="preserve"> </w:t>
+      </w:r>
+      <w:r>
+        <w:rPr>
+          <w:rFonts w:hint="default"/>
+        </w:rPr>
+        <w:t>inabarcable.</w:t>
+      </w:r>
+    </w:p>
+    <w:p>
+      <w:pPr>
+        <w:rPr>
+          <w:rFonts w:hint="default"/>
+        </w:rPr>
+      </w:pPr>
+    </w:p>
+    <w:p>
+      <w:pPr>
+        <w:rPr>
+          <w:rFonts w:hint="default"/>
+        </w:rPr>
+      </w:pPr>
+      <w:r>
+        <w:rPr>
+          <w:rFonts w:hint="default"/>
+        </w:rPr>
+        <w:t>La vida, sin embargo,</w:t>
+      </w:r>
+      <w:r>
+        <w:rPr>
+          <w:rFonts w:hint="default"/>
+          <w:lang w:val="en-US"/>
+        </w:rPr>
+        <w:t xml:space="preserve"> </w:t>
+      </w:r>
+      <w:r>
+        <w:rPr>
+          <w:rFonts w:hint="default"/>
+        </w:rPr>
+        <w:t>como sistema inteligente,</w:t>
+      </w:r>
+      <w:r>
+        <w:rPr>
+          <w:rFonts w:hint="default"/>
+          <w:lang w:val="en-US"/>
+        </w:rPr>
+        <w:t xml:space="preserve"> </w:t>
+      </w:r>
+      <w:r>
+        <w:rPr>
+          <w:rFonts w:hint="default"/>
+        </w:rPr>
+        <w:t xml:space="preserve">debe ser capaz de realizar </w:t>
+      </w:r>
+      <w:r>
+        <w:rPr>
+          <w:rFonts w:hint="default"/>
+          <w:lang w:val="en-US"/>
+        </w:rPr>
+        <w:t>cálculos</w:t>
+      </w:r>
+      <w:r>
+        <w:rPr>
+          <w:rFonts w:hint="default"/>
+        </w:rPr>
+        <w:t>,</w:t>
+      </w:r>
+      <w:r>
+        <w:rPr>
+          <w:rFonts w:hint="default"/>
+          <w:lang w:val="en-US"/>
+        </w:rPr>
+        <w:t xml:space="preserve"> </w:t>
+      </w:r>
+      <w:r>
+        <w:rPr>
+          <w:rFonts w:hint="default"/>
+        </w:rPr>
+        <w:t>que le permitan, entender, aprender, mejorar, adaptarse, sobrevivir,</w:t>
+      </w:r>
+      <w:r>
+        <w:rPr>
+          <w:rFonts w:hint="default"/>
+          <w:lang w:val="en-US"/>
+        </w:rPr>
+        <w:t xml:space="preserve"> </w:t>
+      </w:r>
+      <w:r>
+        <w:rPr>
+          <w:rFonts w:hint="default"/>
+        </w:rPr>
+        <w:t>dentro de un dominio que a priori,</w:t>
+      </w:r>
+      <w:r>
+        <w:rPr>
+          <w:rFonts w:hint="default"/>
+          <w:lang w:val="en-US"/>
+        </w:rPr>
+        <w:t xml:space="preserve"> </w:t>
+      </w:r>
+      <w:r>
+        <w:rPr>
+          <w:rFonts w:hint="default"/>
+        </w:rPr>
+        <w:t>se muestra,</w:t>
+      </w:r>
+    </w:p>
+    <w:p>
+      <w:pPr>
+        <w:rPr>
+          <w:rFonts w:hint="default"/>
+        </w:rPr>
+      </w:pPr>
+      <w:r>
+        <w:rPr>
+          <w:rFonts w:hint="default"/>
+        </w:rPr>
+        <w:t xml:space="preserve"> </w:t>
+      </w:r>
+    </w:p>
+    <w:p>
+      <w:r>
+        <w:rPr>
+          <w:rFonts w:hint="default"/>
+        </w:rPr>
+        <w:t>infinito.</w:t>
+      </w:r>
+    </w:p>
+    <w:p/>
+    <w:p/>
+    <w:p/>
+    <w:p/>
+    <w:p/>
+    <w:p/>
+    <w:p/>
+    <w:p/>
+    <w:p/>
+    <w:p/>
+    <w:p/>
+    <w:p/>
+    <w:p/>
+    <w:p/>
+    <w:p/>
+    <w:p/>
+    <w:p/>
+    <w:p/>
+    <w:p/>
+    <w:p/>
+    <w:p/>
+    <w:p/>
+    <w:p/>
+    <w:p/>
+    <w:p>
+      <w:pPr>
+        <w:rPr>
+          <w:rFonts w:hint="default"/>
+          <w:lang w:val="en-US"/>
+        </w:rPr>
+      </w:pPr>
+    </w:p>
+    <w:p/>
+    <w:p/>
+    <w:p/>
+    <w:p/>
+    <w:p/>
+    <w:p/>
+    <w:p/>
+    <w:p/>
+    <w:p/>
+    <w:p/>
+    <w:p/>
+    <w:p/>
+    <w:p/>
+    <w:p/>
+    <w:p/>
+    <w:p/>
+    <w:p/>
+    <w:p/>
+    <w:p/>
+    <w:p/>
+    <w:p/>
+    <w:p/>
+    <w:p/>
+    <w:p/>
+    <w:p/>
+    <w:p/>
+    <w:p/>
+    <w:p/>
+    <w:p/>
+    <w:p/>
+    <w:p/>
+    <w:p/>
+    <w:p/>
+    <w:p>
+      <w:pPr>
+        <w:pStyle w:val="63"/>
+        <w:rPr>
+          <w:rFonts w:hint="default"/>
+          <w:lang w:val="en-US"/>
+        </w:rPr>
+      </w:pPr>
+      <w:r>
+        <w:t xml:space="preserve">Capitulo </w:t>
+      </w:r>
+      <w:r>
+        <w:rPr>
+          <w:rFonts w:hint="default"/>
+          <w:lang w:val="en-US"/>
+        </w:rPr>
+        <w:t>7</w:t>
+      </w:r>
+    </w:p>
+    <w:p>
+      <w:pPr>
+        <w:pStyle w:val="2"/>
+        <w:ind w:left="432" w:right="432" w:firstLine="0"/>
+      </w:pPr>
+      <w:r>
+        <w:rPr>
+          <w:rFonts w:hint="default"/>
+          <w:lang w:val="en-US"/>
+        </w:rPr>
+        <w:t>cOsTE</w:t>
+      </w:r>
+    </w:p>
+    <w:p>
+      <w:pPr>
+        <w:rPr>
+          <w:rFonts w:hint="default"/>
+        </w:rPr>
+      </w:pPr>
+    </w:p>
+    <w:p>
+      <w:pPr>
+        <w:rPr>
+          <w:rFonts w:hint="default"/>
+        </w:rPr>
+      </w:pPr>
+    </w:p>
+    <w:p>
+      <w:pPr>
+        <w:rPr>
+          <w:rFonts w:hint="default"/>
+        </w:rPr>
+      </w:pPr>
+      <w:r>
+        <w:rPr>
+          <w:rFonts w:hint="default"/>
+        </w:rPr>
+        <w:t xml:space="preserve">Continuando con el </w:t>
+      </w:r>
+      <w:r>
+        <w:rPr>
+          <w:rFonts w:hint="default"/>
+          <w:lang w:val="en-US"/>
+        </w:rPr>
+        <w:t>análisis</w:t>
+      </w:r>
+      <w:r>
+        <w:rPr>
+          <w:rFonts w:hint="default"/>
+        </w:rPr>
+        <w:t xml:space="preserve"> comparativo del sistema veremos ahora otra de sus </w:t>
+      </w:r>
+      <w:r>
+        <w:rPr>
+          <w:rFonts w:hint="default"/>
+          <w:lang w:val="en-US"/>
+        </w:rPr>
+        <w:t>características</w:t>
+      </w:r>
+      <w:r>
+        <w:rPr>
+          <w:rFonts w:hint="default"/>
+        </w:rPr>
+        <w:t>.</w:t>
+      </w:r>
+    </w:p>
+    <w:p>
+      <w:pPr>
+        <w:rPr>
+          <w:rFonts w:hint="default"/>
+        </w:rPr>
+      </w:pPr>
+      <w:r>
+        <w:rPr>
+          <w:rFonts w:hint="default"/>
+        </w:rPr>
+        <w:t>El coste.</w:t>
+      </w:r>
+    </w:p>
+    <w:p>
+      <w:pPr>
+        <w:rPr>
+          <w:rFonts w:hint="default"/>
+        </w:rPr>
+      </w:pPr>
+    </w:p>
+    <w:p>
+      <w:pPr>
+        <w:rPr>
+          <w:rFonts w:hint="default"/>
+        </w:rPr>
+      </w:pPr>
+      <w:r>
+        <w:rPr>
+          <w:rFonts w:hint="default"/>
+        </w:rPr>
+        <w:t>Intentaremos establecer de forma aproximada cual podria ser el coste de un sistema inteligente de este tipo.</w:t>
+      </w:r>
+    </w:p>
+    <w:p>
+      <w:pPr>
+        <w:rPr>
+          <w:rFonts w:hint="default"/>
+        </w:rPr>
+      </w:pPr>
+      <w:r>
+        <w:rPr>
+          <w:rFonts w:hint="default"/>
+        </w:rPr>
+        <w:t xml:space="preserve">Por un lado nos </w:t>
+      </w:r>
+      <w:r>
+        <w:rPr>
+          <w:rFonts w:hint="default"/>
+          <w:lang w:val="en-US"/>
+        </w:rPr>
+        <w:t>gustaría</w:t>
+      </w:r>
+      <w:r>
+        <w:rPr>
+          <w:rFonts w:hint="default"/>
+        </w:rPr>
+        <w:t xml:space="preserve"> estimar cual podria ser el coste de la maquina.</w:t>
+      </w:r>
+    </w:p>
+    <w:p>
+      <w:pPr>
+        <w:rPr>
+          <w:rFonts w:hint="default"/>
+        </w:rPr>
+      </w:pPr>
+      <w:r>
+        <w:rPr>
+          <w:rFonts w:hint="default"/>
+        </w:rPr>
+        <w:t xml:space="preserve">Y por otra parte, </w:t>
+      </w:r>
+      <w:r>
+        <w:rPr>
+          <w:rFonts w:hint="default"/>
+          <w:lang w:val="en-US"/>
+        </w:rPr>
+        <w:t>quisiéramos</w:t>
+      </w:r>
+      <w:r>
+        <w:rPr>
+          <w:rFonts w:hint="default"/>
+        </w:rPr>
+        <w:t xml:space="preserve"> saber cual podria ser el coste de resolver un problema utilizando esta </w:t>
+      </w:r>
+      <w:r>
+        <w:rPr>
+          <w:rFonts w:hint="default"/>
+          <w:lang w:val="en-US"/>
+        </w:rPr>
+        <w:t>tecnología</w:t>
+      </w:r>
+      <w:r>
+        <w:rPr>
+          <w:rFonts w:hint="default"/>
+        </w:rPr>
+        <w:t>.</w:t>
+      </w:r>
+    </w:p>
+    <w:p>
+      <w:pPr>
+        <w:rPr>
+          <w:rFonts w:hint="default"/>
+        </w:rPr>
+      </w:pPr>
+    </w:p>
+    <w:p>
+      <w:pPr>
+        <w:rPr>
+          <w:rFonts w:hint="default"/>
+        </w:rPr>
+      </w:pPr>
+      <w:r>
+        <w:rPr>
+          <w:rFonts w:hint="default"/>
+        </w:rPr>
+        <w:t>Es natural que un problema complejo requiera una mayor consumo de recursos que un problema simple, lo que tendria impacto en el coste.</w:t>
+      </w:r>
+    </w:p>
+    <w:p>
+      <w:pPr>
+        <w:rPr>
+          <w:rFonts w:hint="default"/>
+        </w:rPr>
+      </w:pPr>
+      <w:r>
+        <w:rPr>
+          <w:rFonts w:hint="default"/>
+        </w:rPr>
+        <w:t>Por ejemplo, un problema mas complejo podria requerir,</w:t>
+      </w:r>
+    </w:p>
+    <w:p>
+      <w:pPr>
+        <w:rPr>
+          <w:rFonts w:hint="default"/>
+        </w:rPr>
+      </w:pPr>
+      <w:r>
+        <w:rPr>
+          <w:rFonts w:hint="default"/>
+        </w:rPr>
+        <w:t>mayor consumo de energia, de tiempo, de memoria, un hardware mas especializado, infraestructuras mas costosas, etc.</w:t>
+      </w:r>
+    </w:p>
+    <w:p>
+      <w:pPr>
+        <w:rPr>
+          <w:rFonts w:hint="default"/>
+        </w:rPr>
+      </w:pPr>
+    </w:p>
+    <w:p>
+      <w:pPr>
+        <w:rPr>
+          <w:rFonts w:hint="default"/>
+        </w:rPr>
+      </w:pPr>
+      <w:r>
+        <w:rPr>
+          <w:rFonts w:hint="default"/>
+        </w:rPr>
+        <w:t>En algunas arquitecturas, el coste de la maquina es, hasta cierto punto independiente del coste de resolver un problema.</w:t>
+      </w:r>
+    </w:p>
+    <w:p>
+      <w:pPr>
+        <w:rPr>
+          <w:rFonts w:hint="default"/>
+        </w:rPr>
+      </w:pPr>
+      <w:r>
+        <w:rPr>
+          <w:rFonts w:hint="default"/>
+        </w:rPr>
+        <w:t>En esta arquitectura,</w:t>
+      </w:r>
+      <w:r>
+        <w:rPr>
+          <w:rFonts w:hint="default"/>
+          <w:lang w:val="en-US"/>
+        </w:rPr>
+        <w:t xml:space="preserve"> sin embargo, en</w:t>
+      </w:r>
+      <w:r>
+        <w:rPr>
+          <w:rFonts w:hint="default"/>
+        </w:rPr>
+        <w:t xml:space="preserve"> un sistema de inteligencia natural, un N.I.S., el coste de la maquina y el coste de resolver un problema estan estrechamente relacionados.</w:t>
+      </w:r>
+    </w:p>
+    <w:p>
+      <w:pPr>
+        <w:rPr>
+          <w:rFonts w:hint="default"/>
+        </w:rPr>
+      </w:pPr>
+    </w:p>
+    <w:p>
+      <w:pPr>
+        <w:rPr>
+          <w:rFonts w:hint="default"/>
+        </w:rPr>
+      </w:pPr>
+      <w:r>
+        <w:rPr>
+          <w:rFonts w:hint="default"/>
+        </w:rPr>
+        <w:t xml:space="preserve">Si pensamos en que por cada paso elemental  en el calculo crearemos un nuevo individuo, entonces esta claro que cuanto mas </w:t>
+      </w:r>
+      <w:r>
+        <w:rPr>
+          <w:rFonts w:hint="default"/>
+          <w:lang w:val="en-US"/>
+        </w:rPr>
+        <w:t>cálculos</w:t>
+      </w:r>
+      <w:r>
+        <w:rPr>
+          <w:rFonts w:hint="default"/>
+        </w:rPr>
+        <w:t xml:space="preserve"> requiera la </w:t>
+      </w:r>
+      <w:r>
+        <w:rPr>
+          <w:rFonts w:hint="default"/>
+          <w:lang w:val="en-US"/>
+        </w:rPr>
+        <w:t>resolución</w:t>
+      </w:r>
+      <w:r>
+        <w:rPr>
+          <w:rFonts w:hint="default"/>
+        </w:rPr>
+        <w:t xml:space="preserve"> del problema, mayor sera la colonia de individuos necesaria para encontrar la </w:t>
+      </w:r>
+      <w:r>
+        <w:rPr>
+          <w:rFonts w:hint="default"/>
+          <w:lang w:val="en-US"/>
+        </w:rPr>
+        <w:t>solución</w:t>
+      </w:r>
+      <w:r>
+        <w:rPr>
+          <w:rFonts w:hint="default"/>
+        </w:rPr>
+        <w:t>.</w:t>
+      </w:r>
+    </w:p>
+    <w:p>
+      <w:pPr>
+        <w:rPr>
+          <w:rFonts w:hint="default"/>
+        </w:rPr>
+      </w:pPr>
+    </w:p>
+    <w:p>
+      <w:pPr>
+        <w:rPr>
+          <w:rFonts w:hint="default"/>
+        </w:rPr>
+      </w:pPr>
+      <w:r>
+        <w:rPr>
+          <w:rFonts w:hint="default"/>
+        </w:rPr>
+        <w:t>Pero veamoslo con mas detalle.</w:t>
+      </w:r>
+    </w:p>
+    <w:p>
+      <w:pPr>
+        <w:rPr>
+          <w:rFonts w:hint="default"/>
+        </w:rPr>
+      </w:pPr>
+      <w:r>
+        <w:rPr>
+          <w:rFonts w:hint="default"/>
+        </w:rPr>
+        <w:t xml:space="preserve">Veamos como el sistema a encontrado la </w:t>
+      </w:r>
+      <w:r>
+        <w:rPr>
+          <w:rFonts w:hint="default"/>
+          <w:lang w:val="en-US"/>
+        </w:rPr>
+        <w:t>solución</w:t>
+      </w:r>
+      <w:r>
+        <w:rPr>
+          <w:rFonts w:hint="default"/>
+        </w:rPr>
+        <w:t xml:space="preserve"> al problema del laberinto, y cual podria ser el coste de resolver ese problema.</w:t>
+      </w:r>
+    </w:p>
+    <w:p>
+      <w:pPr>
+        <w:rPr>
+          <w:rFonts w:hint="default"/>
+        </w:rPr>
+      </w:pPr>
+    </w:p>
+    <w:p>
+      <w:pPr>
+        <w:rPr>
+          <w:rFonts w:hint="default"/>
+        </w:rPr>
+      </w:pPr>
+    </w:p>
+    <w:p>
+      <w:pPr>
+        <w:rPr>
+          <w:rFonts w:hint="default"/>
+        </w:rPr>
+      </w:pPr>
+    </w:p>
+    <w:p>
+      <w:pPr>
+        <w:rPr>
+          <w:rFonts w:hint="default"/>
+        </w:rPr>
+      </w:pPr>
+    </w:p>
+    <w:p>
+      <w:pPr>
+        <w:rPr>
+          <w:rFonts w:hint="default"/>
+        </w:rPr>
+      </w:pPr>
+    </w:p>
+    <w:p>
+      <w:pPr>
+        <w:rPr>
+          <w:rFonts w:hint="default"/>
+        </w:rPr>
+      </w:pPr>
+    </w:p>
+    <w:p>
+      <w:pPr>
+        <w:rPr>
+          <w:rFonts w:hint="default"/>
+        </w:rPr>
+      </w:pPr>
+    </w:p>
+    <w:p>
+      <w:pPr>
+        <w:rPr>
+          <w:rFonts w:hint="default"/>
+        </w:rPr>
+      </w:pPr>
+    </w:p>
+    <w:p>
+      <w:pPr>
+        <w:rPr>
+          <w:rFonts w:hint="default"/>
+        </w:rPr>
+      </w:pPr>
+    </w:p>
+    <w:p>
+      <w:pPr>
+        <w:rPr>
+          <w:rFonts w:hint="default"/>
+        </w:rPr>
+      </w:pPr>
+    </w:p>
+    <w:p>
+      <w:pPr>
+        <w:rPr>
+          <w:rFonts w:hint="default"/>
+        </w:rPr>
+      </w:pPr>
+    </w:p>
+    <w:p>
+      <w:pPr>
+        <w:rPr>
+          <w:rFonts w:hint="default"/>
+        </w:rPr>
+      </w:pPr>
+    </w:p>
+    <w:p>
+      <w:pPr>
+        <w:rPr>
+          <w:rFonts w:hint="default"/>
+        </w:rPr>
+      </w:pPr>
+    </w:p>
+    <w:p>
+      <w:pPr>
+        <w:rPr>
+          <w:rFonts w:hint="default"/>
+        </w:rPr>
+      </w:pPr>
+    </w:p>
+    <w:p>
+      <w:pPr>
+        <w:rPr>
+          <w:rFonts w:hint="default"/>
+        </w:rPr>
+      </w:pPr>
+    </w:p>
+    <w:p>
+      <w:pPr>
+        <w:rPr>
+          <w:rFonts w:hint="default"/>
+        </w:rPr>
+      </w:pPr>
+    </w:p>
+    <w:p>
+      <w:pPr>
+        <w:rPr>
+          <w:rFonts w:hint="default"/>
+        </w:rPr>
+      </w:pPr>
+    </w:p>
+    <w:p>
+      <w:pPr>
+        <w:rPr>
+          <w:rFonts w:hint="default"/>
+        </w:rPr>
+      </w:pPr>
+    </w:p>
+    <w:p>
+      <w:pPr>
+        <w:rPr>
+          <w:rFonts w:hint="default"/>
+        </w:rPr>
+      </w:pPr>
+    </w:p>
+    <w:p>
+      <w:pPr>
+        <w:rPr>
+          <w:rFonts w:hint="default"/>
+        </w:rPr>
+      </w:pPr>
+    </w:p>
+    <w:p>
+      <w:pPr>
+        <w:rPr>
+          <w:rFonts w:hint="default"/>
+        </w:rPr>
+      </w:pPr>
+    </w:p>
+    <w:p>
+      <w:pPr>
+        <w:rPr>
+          <w:rFonts w:hint="default"/>
+        </w:rPr>
+      </w:pPr>
+    </w:p>
+    <w:p>
+      <w:pPr>
+        <w:rPr>
+          <w:rFonts w:hint="default"/>
+        </w:rPr>
+      </w:pPr>
+    </w:p>
+    <w:p>
+      <w:pPr>
+        <w:rPr>
+          <w:rFonts w:hint="default"/>
+        </w:rPr>
+      </w:pPr>
+    </w:p>
+    <w:p>
+      <w:pPr>
+        <w:rPr>
+          <w:rFonts w:hint="default"/>
+        </w:rPr>
+      </w:pPr>
+    </w:p>
+    <w:p>
+      <w:pPr>
+        <w:rPr>
+          <w:rFonts w:hint="default"/>
+        </w:rPr>
+      </w:pPr>
+    </w:p>
+    <w:p>
+      <w:pPr>
+        <w:rPr>
+          <w:rFonts w:hint="default"/>
+        </w:rPr>
+      </w:pPr>
+    </w:p>
+    <w:p>
+      <w:pPr>
+        <w:rPr>
+          <w:rFonts w:hint="default"/>
+        </w:rPr>
+      </w:pPr>
+    </w:p>
+    <w:p/>
+    <w:p/>
+    <w:p/>
+    <w:p/>
+    <w:p/>
+    <w:p/>
+    <w:p/>
+    <w:p/>
+    <w:p/>
+    <w:p/>
+    <w:p/>
+    <w:p/>
+    <w:p/>
+    <w:p/>
+    <w:p>
       <w:bookmarkStart w:id="16" w:name="_GoBack"/>
       <w:bookmarkEnd w:id="16"/>
-      <w:r>
-        <w:rPr>
-          <w:rFonts w:hint="default"/>
-          <w:lang w:val="en-US"/>
-        </w:rPr>
-        <w:t xml:space="preserve"> abordar </w:t>
-      </w:r>
-      <w:r>
-        <w:rPr>
-          <w:rFonts w:hint="default"/>
-        </w:rPr>
-        <w:t>problemas que pertenezcan a un dominio discreto, acotado.</w:t>
-      </w:r>
-    </w:p>
-    <w:p>
-      <w:pPr>
-        <w:rPr>
-          <w:rFonts w:hint="default"/>
-        </w:rPr>
-      </w:pPr>
-    </w:p>
-    <w:p>
-      <w:pPr>
-        <w:rPr>
-          <w:rFonts w:hint="default"/>
-        </w:rPr>
-      </w:pPr>
-      <w:r>
-        <w:rPr>
-          <w:rFonts w:hint="default"/>
-          <w:lang w:val="en-US"/>
-        </w:rPr>
-        <w:t>L</w:t>
-      </w:r>
-      <w:r>
-        <w:rPr>
-          <w:rFonts w:hint="default"/>
-        </w:rPr>
-        <w:t xml:space="preserve">as principales limitaciones de los computadores </w:t>
-      </w:r>
-      <w:r>
-        <w:rPr>
-          <w:rFonts w:hint="default"/>
-          <w:lang w:val="en-US"/>
-        </w:rPr>
-        <w:t>electrónicos s</w:t>
-      </w:r>
-      <w:r>
-        <w:rPr>
-          <w:rFonts w:hint="default"/>
-        </w:rPr>
-        <w:t>e encuentran en</w:t>
-      </w:r>
-    </w:p>
-    <w:p>
-      <w:pPr>
-        <w:rPr>
-          <w:rFonts w:hint="default"/>
-        </w:rPr>
-      </w:pPr>
-      <w:r>
-        <w:rPr>
-          <w:rFonts w:hint="default"/>
-        </w:rPr>
-        <w:t>la memoria disponible,</w:t>
-      </w:r>
-    </w:p>
-    <w:p>
-      <w:pPr>
-        <w:rPr>
-          <w:rFonts w:hint="default"/>
-        </w:rPr>
-      </w:pPr>
-      <w:r>
-        <w:rPr>
-          <w:rFonts w:hint="default"/>
-        </w:rPr>
-        <w:t>y el tiempo disponible.</w:t>
-      </w:r>
-    </w:p>
-    <w:p>
-      <w:pPr>
-        <w:rPr>
-          <w:rFonts w:hint="default"/>
-        </w:rPr>
-      </w:pPr>
-    </w:p>
-    <w:p>
-      <w:pPr>
-        <w:rPr>
-          <w:rFonts w:hint="default"/>
-        </w:rPr>
-      </w:pPr>
-    </w:p>
-    <w:p>
-      <w:pPr>
-        <w:rPr>
-          <w:rFonts w:hint="default"/>
-        </w:rPr>
-      </w:pPr>
-      <w:r>
-        <w:rPr>
-          <w:rFonts w:hint="default"/>
-          <w:lang w:val="en-US"/>
-        </w:rPr>
-        <w:t>L</w:t>
-      </w:r>
-      <w:r>
-        <w:rPr>
-          <w:rFonts w:hint="default"/>
-        </w:rPr>
-        <w:t>a realidad es demasiado grande,</w:t>
-      </w:r>
-      <w:r>
-        <w:rPr>
-          <w:rFonts w:hint="default"/>
-          <w:lang w:val="en-US"/>
-        </w:rPr>
-        <w:t xml:space="preserve"> </w:t>
-      </w:r>
-      <w:r>
-        <w:rPr>
-          <w:rFonts w:hint="default"/>
-        </w:rPr>
-        <w:t>inabarcable.</w:t>
-      </w:r>
-    </w:p>
-    <w:p>
-      <w:pPr>
-        <w:rPr>
-          <w:rFonts w:hint="default"/>
-        </w:rPr>
-      </w:pPr>
-    </w:p>
-    <w:p>
-      <w:pPr>
-        <w:rPr>
-          <w:rFonts w:hint="default"/>
-        </w:rPr>
-      </w:pPr>
-      <w:r>
-        <w:rPr>
-          <w:rFonts w:hint="default"/>
-        </w:rPr>
-        <w:t>La vida, sin embargo,</w:t>
-      </w:r>
-      <w:r>
-        <w:rPr>
-          <w:rFonts w:hint="default"/>
-          <w:lang w:val="en-US"/>
-        </w:rPr>
-        <w:t xml:space="preserve"> </w:t>
-      </w:r>
-      <w:r>
-        <w:rPr>
-          <w:rFonts w:hint="default"/>
-        </w:rPr>
-        <w:t>como sistema inteligente,</w:t>
-      </w:r>
-      <w:r>
-        <w:rPr>
-          <w:rFonts w:hint="default"/>
-          <w:lang w:val="en-US"/>
-        </w:rPr>
-        <w:t xml:space="preserve"> </w:t>
-      </w:r>
-      <w:r>
-        <w:rPr>
-          <w:rFonts w:hint="default"/>
-        </w:rPr>
-        <w:t xml:space="preserve">debe ser capaz de realizar </w:t>
-      </w:r>
-      <w:r>
-        <w:rPr>
-          <w:rFonts w:hint="default"/>
-          <w:lang w:val="en-US"/>
-        </w:rPr>
-        <w:t>cálculos</w:t>
-      </w:r>
-      <w:r>
-        <w:rPr>
-          <w:rFonts w:hint="default"/>
-        </w:rPr>
-        <w:t>,</w:t>
-      </w:r>
-      <w:r>
-        <w:rPr>
-          <w:rFonts w:hint="default"/>
-          <w:lang w:val="en-US"/>
-        </w:rPr>
-        <w:t xml:space="preserve"> </w:t>
-      </w:r>
-      <w:r>
-        <w:rPr>
-          <w:rFonts w:hint="default"/>
-        </w:rPr>
-        <w:t>que le permitan, entender, aprender, mejorar, adaptarse, sobrevivir,</w:t>
-      </w:r>
-      <w:r>
-        <w:rPr>
-          <w:rFonts w:hint="default"/>
-          <w:lang w:val="en-US"/>
-        </w:rPr>
-        <w:t xml:space="preserve"> </w:t>
-      </w:r>
-      <w:r>
-        <w:rPr>
-          <w:rFonts w:hint="default"/>
-        </w:rPr>
-        <w:t>dentro de un dominio que a priori,</w:t>
-      </w:r>
-      <w:r>
-        <w:rPr>
-          <w:rFonts w:hint="default"/>
-          <w:lang w:val="en-US"/>
-        </w:rPr>
-        <w:t xml:space="preserve"> </w:t>
-      </w:r>
-      <w:r>
-        <w:rPr>
-          <w:rFonts w:hint="default"/>
-        </w:rPr>
-        <w:t>se muestra,</w:t>
-      </w:r>
-    </w:p>
-    <w:p>
-      <w:pPr>
-        <w:rPr>
-          <w:rFonts w:hint="default"/>
-        </w:rPr>
-      </w:pPr>
-      <w:r>
-        <w:rPr>
-          <w:rFonts w:hint="default"/>
-        </w:rPr>
-        <w:t xml:space="preserve"> </w:t>
-      </w:r>
-    </w:p>
-    <w:p>
-      <w:r>
-        <w:rPr>
-          <w:rFonts w:hint="default"/>
-        </w:rPr>
-        <w:t>infinito.</w:t>
-      </w:r>
-    </w:p>
-    <w:p/>
-    <w:p/>
-    <w:p/>
-    <w:p/>
-    <w:p/>
-    <w:p/>
-    <w:p/>
-    <w:p/>
-    <w:p/>
-    <w:p/>
-    <w:p/>
-    <w:p/>
-    <w:p/>
-    <w:p/>
-    <w:p/>
-    <w:p/>
-    <w:p/>
-    <w:p/>
-    <w:p/>
-    <w:p/>
-    <w:p/>
-    <w:p/>
-    <w:p/>
-    <w:p/>
-    <w:p>
-      <w:pPr>
-        <w:rPr>
-          <w:rFonts w:hint="default"/>
-          <w:lang w:val="en-US"/>
-        </w:rPr>
-      </w:pPr>
-    </w:p>
-    <w:p/>
-    <w:p/>
-    <w:p/>
-    <w:p/>
-    <w:p/>
-    <w:p/>
-    <w:p/>
-    <w:p/>
-    <w:p/>
-    <w:p/>
-    <w:p/>
-    <w:p/>
-    <w:p/>
-    <w:p/>
-    <w:p/>
-    <w:p/>
-    <w:p/>
-    <w:p/>
-    <w:p/>
-    <w:p/>
-    <w:p/>
-    <w:p/>
-    <w:p/>
-    <w:p/>
-    <w:p/>
-    <w:p/>
-    <w:p/>
-    <w:p/>
-    <w:p/>
-    <w:p/>
-    <w:p/>
-    <w:p/>
-    <w:p/>
-    <w:p/>
-    <w:p/>
-    <w:p/>
-    <w:p/>
-    <w:p/>
-    <w:p/>
-    <w:p/>
-    <w:p/>
-    <w:p/>
-    <w:p/>
-    <w:p/>
-    <w:p/>
-    <w:p/>
-    <w:p/>
-    <w:p/>
+    </w:p>
     <w:p/>
     <w:p/>
     <w:p/>

</xml_diff>

<commit_message>
coste - version espanol
</commit_message>
<xml_diff>
--- a/Version Espanol - A4.docx
+++ b/Version Espanol - A4.docx
@@ -13034,7 +13034,20 @@
         <w:rPr>
           <w:rFonts w:hint="default"/>
         </w:rPr>
-        <w:t>Intentaremos establecer de forma aproximada cual podria ser el coste de un sistema inteligente de este tipo.</w:t>
+        <w:t xml:space="preserve">Intentaremos establecer de forma aproximada cual </w:t>
+      </w:r>
+      <w:r>
+        <w:rPr>
+          <w:rFonts w:hint="default"/>
+          <w:lang w:val="en-US"/>
+        </w:rPr>
+        <w:t>podría</w:t>
+      </w:r>
+      <w:r>
+        <w:rPr>
+          <w:rFonts w:hint="default"/>
+        </w:rPr>
+        <w:t xml:space="preserve"> ser el coste de un sistema inteligente de este tipo.</w:t>
       </w:r>
     </w:p>
     <w:p>
@@ -13060,7 +13073,20 @@
         <w:rPr>
           <w:rFonts w:hint="default"/>
         </w:rPr>
-        <w:t xml:space="preserve"> estimar cual podria ser el coste de la maquina.</w:t>
+        <w:t xml:space="preserve"> estimar cual </w:t>
+      </w:r>
+      <w:r>
+        <w:rPr>
+          <w:rFonts w:hint="default"/>
+          <w:lang w:val="en-US"/>
+        </w:rPr>
+        <w:t>podría</w:t>
+      </w:r>
+      <w:r>
+        <w:rPr>
+          <w:rFonts w:hint="default"/>
+        </w:rPr>
+        <w:t xml:space="preserve"> ser el coste de la maquina.</w:t>
       </w:r>
     </w:p>
     <w:p>
@@ -13086,7 +13112,20 @@
         <w:rPr>
           <w:rFonts w:hint="default"/>
         </w:rPr>
-        <w:t xml:space="preserve"> saber cual podria ser el coste de resolver un problema utilizando esta </w:t>
+        <w:t xml:space="preserve"> saber cual </w:t>
+      </w:r>
+      <w:r>
+        <w:rPr>
+          <w:rFonts w:hint="default"/>
+          <w:lang w:val="en-US"/>
+        </w:rPr>
+        <w:t>podría</w:t>
+      </w:r>
+      <w:r>
+        <w:rPr>
+          <w:rFonts w:hint="default"/>
+        </w:rPr>
+        <w:t xml:space="preserve"> ser el coste de resolver un problema utilizando esta </w:t>
       </w:r>
       <w:r>
         <w:rPr>
@@ -13119,20 +13158,46 @@
         <w:rPr>
           <w:rFonts w:hint="default"/>
         </w:rPr>
-        <w:t>Es natural que un problema complejo requiera una mayor consumo de recursos que un problema simple, lo que tendria impacto en el coste.</w:t>
-      </w:r>
-    </w:p>
-    <w:p>
-      <w:pPr>
-        <w:rPr>
-          <w:rFonts w:hint="default"/>
-        </w:rPr>
-      </w:pPr>
-      <w:r>
-        <w:rPr>
-          <w:rFonts w:hint="default"/>
-        </w:rPr>
-        <w:t>Por ejemplo, un problema mas complejo podria requerir,</w:t>
+        <w:t xml:space="preserve">Es natural que un problema complejo requiera una mayor consumo de recursos que un problema simple, lo que </w:t>
+      </w:r>
+      <w:r>
+        <w:rPr>
+          <w:rFonts w:hint="default"/>
+          <w:lang w:val="en-US"/>
+        </w:rPr>
+        <w:t>tendría</w:t>
+      </w:r>
+      <w:r>
+        <w:rPr>
+          <w:rFonts w:hint="default"/>
+        </w:rPr>
+        <w:t xml:space="preserve"> impacto en el coste.</w:t>
+      </w:r>
+    </w:p>
+    <w:p>
+      <w:pPr>
+        <w:rPr>
+          <w:rFonts w:hint="default"/>
+        </w:rPr>
+      </w:pPr>
+      <w:r>
+        <w:rPr>
+          <w:rFonts w:hint="default"/>
+        </w:rPr>
+        <w:t xml:space="preserve">Por ejemplo, un problema mas complejo </w:t>
+      </w:r>
+      <w:r>
+        <w:rPr>
+          <w:rFonts w:hint="default"/>
+          <w:lang w:val="en-US"/>
+        </w:rPr>
+        <w:t>podría</w:t>
+      </w:r>
+      <w:r>
+        <w:rPr>
+          <w:rFonts w:hint="default"/>
+        </w:rPr>
+        <w:t xml:space="preserve"> requerir,</w:t>
       </w:r>
     </w:p>
     <w:p>
@@ -13270,13 +13335,27 @@
         <w:rPr>
           <w:rFonts w:hint="default"/>
         </w:rPr>
-        <w:t>Pero veamoslo con mas detalle.</w:t>
-      </w:r>
-    </w:p>
-    <w:p>
-      <w:pPr>
-        <w:rPr>
-          <w:rFonts w:hint="default"/>
+        <w:t xml:space="preserve">Pero </w:t>
+      </w:r>
+      <w:r>
+        <w:rPr>
+          <w:rFonts w:hint="default"/>
+          <w:lang w:val="en-US"/>
+        </w:rPr>
+        <w:t>veamoslo</w:t>
+      </w:r>
+      <w:r>
+        <w:rPr>
+          <w:rFonts w:hint="default"/>
+        </w:rPr>
+        <w:t xml:space="preserve"> con mas detalle.</w:t>
+      </w:r>
+    </w:p>
+    <w:p>
+      <w:pPr>
+        <w:rPr>
+          <w:rFonts w:hint="default"/>
+          <w:lang w:val="en-US"/>
         </w:rPr>
       </w:pPr>
       <w:r>
@@ -13296,223 +13375,491 @@
         <w:rPr>
           <w:rFonts w:hint="default"/>
         </w:rPr>
-        <w:t xml:space="preserve"> al problema del laberinto, y cual podria ser el coste de resolver ese problema.</w:t>
-      </w:r>
-    </w:p>
-    <w:p>
-      <w:pPr>
-        <w:rPr>
-          <w:rFonts w:hint="default"/>
-        </w:rPr>
-      </w:pPr>
-    </w:p>
-    <w:p>
-      <w:pPr>
-        <w:rPr>
-          <w:rFonts w:hint="default"/>
-        </w:rPr>
-      </w:pPr>
-    </w:p>
-    <w:p>
-      <w:pPr>
-        <w:rPr>
-          <w:rFonts w:hint="default"/>
-        </w:rPr>
-      </w:pPr>
-    </w:p>
-    <w:p>
-      <w:pPr>
-        <w:rPr>
-          <w:rFonts w:hint="default"/>
-        </w:rPr>
-      </w:pPr>
-    </w:p>
-    <w:p>
-      <w:pPr>
-        <w:rPr>
-          <w:rFonts w:hint="default"/>
-        </w:rPr>
-      </w:pPr>
-    </w:p>
-    <w:p>
-      <w:pPr>
-        <w:rPr>
-          <w:rFonts w:hint="default"/>
-        </w:rPr>
-      </w:pPr>
-    </w:p>
-    <w:p>
-      <w:pPr>
-        <w:rPr>
-          <w:rFonts w:hint="default"/>
-        </w:rPr>
-      </w:pPr>
-    </w:p>
-    <w:p>
-      <w:pPr>
-        <w:rPr>
-          <w:rFonts w:hint="default"/>
-        </w:rPr>
-      </w:pPr>
-    </w:p>
-    <w:p>
-      <w:pPr>
-        <w:rPr>
-          <w:rFonts w:hint="default"/>
-        </w:rPr>
-      </w:pPr>
-    </w:p>
-    <w:p>
-      <w:pPr>
-        <w:rPr>
-          <w:rFonts w:hint="default"/>
-        </w:rPr>
-      </w:pPr>
-    </w:p>
-    <w:p>
-      <w:pPr>
-        <w:rPr>
-          <w:rFonts w:hint="default"/>
-        </w:rPr>
-      </w:pPr>
-    </w:p>
-    <w:p>
-      <w:pPr>
-        <w:rPr>
-          <w:rFonts w:hint="default"/>
-        </w:rPr>
-      </w:pPr>
-    </w:p>
-    <w:p>
-      <w:pPr>
-        <w:rPr>
-          <w:rFonts w:hint="default"/>
-        </w:rPr>
-      </w:pPr>
-    </w:p>
-    <w:p>
-      <w:pPr>
-        <w:rPr>
-          <w:rFonts w:hint="default"/>
-        </w:rPr>
-      </w:pPr>
-    </w:p>
-    <w:p>
-      <w:pPr>
-        <w:rPr>
-          <w:rFonts w:hint="default"/>
-        </w:rPr>
-      </w:pPr>
-    </w:p>
-    <w:p>
-      <w:pPr>
-        <w:rPr>
-          <w:rFonts w:hint="default"/>
-        </w:rPr>
-      </w:pPr>
-    </w:p>
-    <w:p>
-      <w:pPr>
-        <w:rPr>
-          <w:rFonts w:hint="default"/>
-        </w:rPr>
-      </w:pPr>
-    </w:p>
-    <w:p>
-      <w:pPr>
-        <w:rPr>
-          <w:rFonts w:hint="default"/>
-        </w:rPr>
-      </w:pPr>
-    </w:p>
-    <w:p>
-      <w:pPr>
-        <w:rPr>
-          <w:rFonts w:hint="default"/>
-        </w:rPr>
-      </w:pPr>
-    </w:p>
-    <w:p>
-      <w:pPr>
-        <w:rPr>
-          <w:rFonts w:hint="default"/>
-        </w:rPr>
-      </w:pPr>
-    </w:p>
-    <w:p>
-      <w:pPr>
-        <w:rPr>
-          <w:rFonts w:hint="default"/>
-        </w:rPr>
-      </w:pPr>
-    </w:p>
-    <w:p>
-      <w:pPr>
-        <w:rPr>
-          <w:rFonts w:hint="default"/>
-        </w:rPr>
-      </w:pPr>
-    </w:p>
-    <w:p>
-      <w:pPr>
-        <w:rPr>
-          <w:rFonts w:hint="default"/>
-        </w:rPr>
-      </w:pPr>
-    </w:p>
-    <w:p>
-      <w:pPr>
-        <w:rPr>
-          <w:rFonts w:hint="default"/>
-        </w:rPr>
-      </w:pPr>
-    </w:p>
-    <w:p>
-      <w:pPr>
-        <w:rPr>
-          <w:rFonts w:hint="default"/>
-        </w:rPr>
-      </w:pPr>
-    </w:p>
-    <w:p>
-      <w:pPr>
-        <w:rPr>
-          <w:rFonts w:hint="default"/>
-        </w:rPr>
-      </w:pPr>
-    </w:p>
-    <w:p>
-      <w:pPr>
-        <w:rPr>
-          <w:rFonts w:hint="default"/>
-        </w:rPr>
-      </w:pPr>
-    </w:p>
-    <w:p>
-      <w:pPr>
-        <w:rPr>
-          <w:rFonts w:hint="default"/>
-        </w:rPr>
-      </w:pPr>
-    </w:p>
-    <w:p/>
-    <w:p/>
-    <w:p/>
-    <w:p/>
-    <w:p/>
-    <w:p/>
-    <w:p/>
-    <w:p/>
-    <w:p/>
-    <w:p/>
-    <w:p/>
-    <w:p/>
-    <w:p/>
-    <w:p/>
-    <w:p>
+        <w:t xml:space="preserve"> al problema del laberinto, y cual </w:t>
+      </w:r>
+      <w:r>
+        <w:rPr>
+          <w:rFonts w:hint="default"/>
+          <w:lang w:val="en-US"/>
+        </w:rPr>
+        <w:t>podría</w:t>
+      </w:r>
+      <w:r>
+        <w:rPr>
+          <w:rFonts w:hint="default"/>
+        </w:rPr>
+        <w:t xml:space="preserve"> ser el coste de resolver ese problema.</w:t>
+      </w:r>
+    </w:p>
+    <w:p>
+      <w:pPr>
+        <w:rPr>
+          <w:rFonts w:hint="default"/>
+        </w:rPr>
+      </w:pPr>
+    </w:p>
+    <w:p>
+      <w:pPr>
+        <w:rPr>
+          <w:rFonts w:hint="default"/>
+        </w:rPr>
+      </w:pPr>
+    </w:p>
+    <w:p>
+      <w:pPr>
+        <w:rPr>
+          <w:rFonts w:hint="default"/>
+        </w:rPr>
+      </w:pPr>
+    </w:p>
+    <w:p>
+      <w:pPr>
+        <w:rPr>
+          <w:rFonts w:hint="default"/>
+        </w:rPr>
+      </w:pPr>
+    </w:p>
+    <w:p>
+      <w:pPr>
+        <w:rPr>
+          <w:rFonts w:hint="default"/>
+        </w:rPr>
+      </w:pPr>
+    </w:p>
+    <w:p>
+      <w:pPr>
+        <w:rPr>
+          <w:rFonts w:hint="default"/>
+        </w:rPr>
+      </w:pPr>
+    </w:p>
+    <w:p>
+      <w:pPr>
+        <w:rPr>
+          <w:rFonts w:hint="default"/>
+        </w:rPr>
+      </w:pPr>
+      <w:r>
+        <w:rPr>
+          <w:rFonts w:hint="default"/>
+        </w:rPr>
+        <w:t>Recordemos el problema.</w:t>
+      </w:r>
+    </w:p>
+    <w:p>
+      <w:pPr>
+        <w:rPr>
+          <w:rFonts w:hint="default"/>
+        </w:rPr>
+      </w:pPr>
+      <w:r>
+        <w:rPr>
+          <w:rFonts w:hint="default"/>
+        </w:rPr>
+        <w:t>Se trata de averiguar cual es el camino que una ficha debe recorrer en un tablero de juego cuadriculado, para ir desde una casilla determinada hasta otra.</w:t>
+      </w:r>
+    </w:p>
+    <w:p>
+      <w:pPr>
+        <w:rPr>
+          <w:rFonts w:hint="default"/>
+        </w:rPr>
+      </w:pPr>
+      <w:r>
+        <w:rPr>
+          <w:rFonts w:hint="default"/>
+        </w:rPr>
+        <w:t xml:space="preserve">Para esto hemos creado una especie de seres vivientes a la medida del problema, en donde, </w:t>
+      </w:r>
+    </w:p>
+    <w:p>
+      <w:pPr>
+        <w:rPr>
+          <w:rFonts w:hint="default"/>
+        </w:rPr>
+      </w:pPr>
+      <w:r>
+        <w:rPr>
+          <w:rFonts w:hint="default"/>
+        </w:rPr>
+        <w:t>los individuos de la especie representan los estados del juego.</w:t>
+      </w:r>
+    </w:p>
+    <w:p>
+      <w:pPr>
+        <w:rPr>
+          <w:rFonts w:hint="default"/>
+        </w:rPr>
+      </w:pPr>
+      <w:r>
+        <w:rPr>
+          <w:rFonts w:hint="default"/>
+        </w:rPr>
+        <w:t>Los individuos, nacen se reproducen y mueren.</w:t>
+      </w:r>
+    </w:p>
+    <w:p>
+      <w:pPr>
+        <w:rPr>
+          <w:rFonts w:hint="default"/>
+        </w:rPr>
+      </w:pPr>
+      <w:r>
+        <w:rPr>
+          <w:rFonts w:hint="default"/>
+        </w:rPr>
+        <w:t xml:space="preserve">Y en la </w:t>
+      </w:r>
+      <w:r>
+        <w:rPr>
+          <w:rFonts w:hint="default"/>
+          <w:lang w:val="en-US"/>
+        </w:rPr>
+        <w:t>reproducción</w:t>
+      </w:r>
+      <w:r>
+        <w:rPr>
+          <w:rFonts w:hint="default"/>
+        </w:rPr>
+        <w:t xml:space="preserve"> se generaran los siguientes estados posibles, que ese obtienen realizando jugadas validas.</w:t>
+      </w:r>
+    </w:p>
+    <w:p>
+      <w:pPr>
+        <w:rPr>
+          <w:rFonts w:hint="default"/>
+        </w:rPr>
+      </w:pPr>
+    </w:p>
+    <w:p>
+      <w:pPr>
+        <w:rPr>
+          <w:rFonts w:hint="default"/>
+        </w:rPr>
+      </w:pPr>
+      <w:r>
+        <w:rPr>
+          <w:rFonts w:hint="default"/>
+        </w:rPr>
+        <w:t xml:space="preserve">La maquina tiene una estructura celular, en donde el individuo es la unidad estructural o </w:t>
+      </w:r>
+      <w:r>
+        <w:rPr>
+          <w:rFonts w:hint="default"/>
+          <w:lang w:val="en-US"/>
+        </w:rPr>
+        <w:t>célula</w:t>
+      </w:r>
+      <w:r>
+        <w:rPr>
+          <w:rFonts w:hint="default"/>
+        </w:rPr>
+        <w:t>.</w:t>
+      </w:r>
+    </w:p>
+    <w:p>
+      <w:pPr>
+        <w:rPr>
+          <w:rFonts w:hint="default"/>
+        </w:rPr>
+      </w:pPr>
+      <w:r>
+        <w:rPr>
+          <w:rFonts w:hint="default"/>
+        </w:rPr>
+        <w:t>La maquina esta formada por un tejido de individuos, formando una colonia en forma de red,</w:t>
+      </w:r>
       <w:bookmarkStart w:id="16" w:name="_GoBack"/>
       <w:bookmarkEnd w:id="16"/>
     </w:p>
+    <w:p>
+      <w:pPr>
+        <w:rPr>
+          <w:rFonts w:hint="default"/>
+        </w:rPr>
+      </w:pPr>
+      <w:r>
+        <w:rPr>
+          <w:rFonts w:hint="default"/>
+        </w:rPr>
+        <w:t xml:space="preserve">y no existe </w:t>
+      </w:r>
+      <w:r>
+        <w:rPr>
+          <w:rFonts w:hint="default"/>
+          <w:lang w:val="en-US"/>
+        </w:rPr>
+        <w:t>ningún</w:t>
+      </w:r>
+      <w:r>
+        <w:rPr>
+          <w:rFonts w:hint="default"/>
+        </w:rPr>
+        <w:t xml:space="preserve"> otro componente, solo individuos.</w:t>
+      </w:r>
+    </w:p>
+    <w:p>
+      <w:pPr>
+        <w:rPr>
+          <w:rFonts w:hint="default"/>
+        </w:rPr>
+      </w:pPr>
+    </w:p>
+    <w:p>
+      <w:pPr>
+        <w:rPr>
+          <w:rFonts w:hint="default"/>
+        </w:rPr>
+      </w:pPr>
+      <w:r>
+        <w:rPr>
+          <w:rFonts w:hint="default"/>
+        </w:rPr>
+        <w:t xml:space="preserve">Los individuos se </w:t>
+      </w:r>
+      <w:r>
+        <w:rPr>
+          <w:rFonts w:hint="default"/>
+          <w:lang w:val="en-US"/>
+        </w:rPr>
+        <w:t>reproducirán</w:t>
+      </w:r>
+      <w:r>
+        <w:rPr>
+          <w:rFonts w:hint="default"/>
+        </w:rPr>
+        <w:t xml:space="preserve">, creando mas y mas individuos, hasta que se encuentre la </w:t>
+      </w:r>
+      <w:r>
+        <w:rPr>
+          <w:rFonts w:hint="default"/>
+          <w:lang w:val="en-US"/>
+        </w:rPr>
+        <w:t>solución</w:t>
+      </w:r>
+      <w:r>
+        <w:rPr>
+          <w:rFonts w:hint="default"/>
+        </w:rPr>
+        <w:t xml:space="preserve"> al problema.</w:t>
+      </w:r>
+    </w:p>
+    <w:p>
+      <w:pPr>
+        <w:rPr>
+          <w:rFonts w:hint="default"/>
+        </w:rPr>
+      </w:pPr>
+      <w:r>
+        <w:rPr>
+          <w:rFonts w:hint="default"/>
+        </w:rPr>
+        <w:t xml:space="preserve">Y cuanto mas complejo sea el problema, mas individuos </w:t>
+      </w:r>
+      <w:r>
+        <w:rPr>
+          <w:rFonts w:hint="default"/>
+          <w:lang w:val="en-US"/>
+        </w:rPr>
+        <w:t>deberán</w:t>
+      </w:r>
+      <w:r>
+        <w:rPr>
+          <w:rFonts w:hint="default"/>
+        </w:rPr>
+        <w:t xml:space="preserve"> ser creados.</w:t>
+      </w:r>
+    </w:p>
+    <w:p>
+      <w:pPr>
+        <w:rPr>
+          <w:rFonts w:hint="default"/>
+        </w:rPr>
+      </w:pPr>
+    </w:p>
+    <w:p>
+      <w:pPr>
+        <w:rPr>
+          <w:rFonts w:hint="default"/>
+        </w:rPr>
+      </w:pPr>
+    </w:p>
+    <w:p>
+      <w:pPr>
+        <w:rPr>
+          <w:rFonts w:hint="default"/>
+        </w:rPr>
+      </w:pPr>
+    </w:p>
+    <w:p>
+      <w:pPr>
+        <w:rPr>
+          <w:rFonts w:hint="default"/>
+        </w:rPr>
+      </w:pPr>
+    </w:p>
+    <w:p>
+      <w:pPr>
+        <w:rPr>
+          <w:rFonts w:hint="default"/>
+        </w:rPr>
+      </w:pPr>
+    </w:p>
+    <w:p>
+      <w:pPr>
+        <w:rPr>
+          <w:rFonts w:hint="default"/>
+        </w:rPr>
+      </w:pPr>
+    </w:p>
+    <w:p>
+      <w:pPr>
+        <w:rPr>
+          <w:rFonts w:hint="default"/>
+        </w:rPr>
+      </w:pPr>
+    </w:p>
+    <w:p>
+      <w:pPr>
+        <w:rPr>
+          <w:rFonts w:hint="default"/>
+        </w:rPr>
+      </w:pPr>
+    </w:p>
+    <w:p>
+      <w:pPr>
+        <w:rPr>
+          <w:rFonts w:hint="default"/>
+        </w:rPr>
+      </w:pPr>
+    </w:p>
+    <w:p>
+      <w:pPr>
+        <w:rPr>
+          <w:rFonts w:hint="default"/>
+        </w:rPr>
+      </w:pPr>
+    </w:p>
+    <w:p>
+      <w:pPr>
+        <w:rPr>
+          <w:rFonts w:hint="default"/>
+        </w:rPr>
+      </w:pPr>
+    </w:p>
+    <w:p>
+      <w:pPr>
+        <w:rPr>
+          <w:rFonts w:hint="default"/>
+        </w:rPr>
+      </w:pPr>
+    </w:p>
+    <w:p>
+      <w:pPr>
+        <w:rPr>
+          <w:rFonts w:hint="default"/>
+        </w:rPr>
+      </w:pPr>
+    </w:p>
+    <w:p>
+      <w:pPr>
+        <w:rPr>
+          <w:rFonts w:hint="default"/>
+        </w:rPr>
+      </w:pPr>
+    </w:p>
+    <w:p>
+      <w:pPr>
+        <w:rPr>
+          <w:rFonts w:hint="default"/>
+        </w:rPr>
+      </w:pPr>
+    </w:p>
+    <w:p>
+      <w:pPr>
+        <w:rPr>
+          <w:rFonts w:hint="default"/>
+        </w:rPr>
+      </w:pPr>
+    </w:p>
+    <w:p>
+      <w:pPr>
+        <w:rPr>
+          <w:rFonts w:hint="default"/>
+        </w:rPr>
+      </w:pPr>
+    </w:p>
+    <w:p>
+      <w:pPr>
+        <w:rPr>
+          <w:rFonts w:hint="default"/>
+        </w:rPr>
+      </w:pPr>
+    </w:p>
+    <w:p>
+      <w:pPr>
+        <w:rPr>
+          <w:rFonts w:hint="default"/>
+        </w:rPr>
+      </w:pPr>
+    </w:p>
+    <w:p>
+      <w:pPr>
+        <w:rPr>
+          <w:rFonts w:hint="default"/>
+        </w:rPr>
+      </w:pPr>
+    </w:p>
+    <w:p>
+      <w:pPr>
+        <w:rPr>
+          <w:rFonts w:hint="default"/>
+        </w:rPr>
+      </w:pPr>
+    </w:p>
+    <w:p>
+      <w:pPr>
+        <w:rPr>
+          <w:rFonts w:hint="default"/>
+        </w:rPr>
+      </w:pPr>
+    </w:p>
+    <w:p>
+      <w:pPr>
+        <w:rPr>
+          <w:rFonts w:hint="default"/>
+        </w:rPr>
+      </w:pPr>
+    </w:p>
+    <w:p>
+      <w:pPr>
+        <w:rPr>
+          <w:rFonts w:hint="default"/>
+        </w:rPr>
+      </w:pPr>
+    </w:p>
+    <w:p>
+      <w:pPr>
+        <w:rPr>
+          <w:rFonts w:hint="default"/>
+        </w:rPr>
+      </w:pPr>
+    </w:p>
+    <w:p/>
+    <w:p/>
+    <w:p/>
+    <w:p/>
+    <w:p/>
+    <w:p/>
+    <w:p/>
+    <w:p/>
+    <w:p/>
+    <w:p/>
+    <w:p/>
+    <w:p/>
+    <w:p/>
+    <w:p/>
+    <w:p/>
     <w:p/>
     <w:p/>
     <w:p/>

</xml_diff>

<commit_message>
Redundancia - borrador 2
</commit_message>
<xml_diff>
--- a/Version Espanol - A4.docx
+++ b/Version Espanol - A4.docx
@@ -12965,6 +12965,9 @@
     <w:p/>
     <w:p/>
     <w:p/>
+    <w:p/>
+    <w:p/>
+    <w:p/>
     <w:p>
       <w:pPr>
         <w:pStyle w:val="63"/>
@@ -16482,315 +16485,354 @@
         </w:rPr>
         <w:t>rápidamente</w:t>
       </w:r>
+      <w:r>
+        <w:rPr>
+          <w:rFonts w:hint="default"/>
+        </w:rPr>
+        <w:t>.</w:t>
+      </w:r>
+    </w:p>
+    <w:p>
+      <w:pPr>
+        <w:rPr>
+          <w:rFonts w:hint="default"/>
+        </w:rPr>
+      </w:pPr>
+    </w:p>
+    <w:p>
+      <w:pPr>
+        <w:rPr>
+          <w:rFonts w:hint="default"/>
+        </w:rPr>
+      </w:pPr>
+    </w:p>
+    <w:p>
+      <w:pPr>
+        <w:rPr>
+          <w:rFonts w:hint="default"/>
+        </w:rPr>
+      </w:pPr>
+    </w:p>
+    <w:p>
+      <w:pPr>
+        <w:rPr>
+          <w:rFonts w:hint="default"/>
+        </w:rPr>
+      </w:pPr>
+    </w:p>
+    <w:p>
+      <w:pPr>
+        <w:rPr>
+          <w:rFonts w:hint="default"/>
+        </w:rPr>
+      </w:pPr>
+    </w:p>
+    <w:p>
+      <w:pPr>
+        <w:rPr>
+          <w:rFonts w:hint="default"/>
+        </w:rPr>
+      </w:pPr>
+    </w:p>
+    <w:p>
+      <w:pPr>
+        <w:rPr>
+          <w:rFonts w:hint="default"/>
+        </w:rPr>
+      </w:pPr>
+    </w:p>
+    <w:p>
+      <w:pPr>
+        <w:rPr>
+          <w:rFonts w:hint="default"/>
+        </w:rPr>
+      </w:pPr>
+    </w:p>
+    <w:p>
+      <w:pPr>
+        <w:rPr>
+          <w:rFonts w:hint="default"/>
+        </w:rPr>
+      </w:pPr>
+    </w:p>
+    <w:p>
+      <w:pPr>
+        <w:rPr>
+          <w:rFonts w:hint="default"/>
+        </w:rPr>
+      </w:pPr>
+    </w:p>
+    <w:p>
+      <w:pPr>
+        <w:rPr>
+          <w:rFonts w:hint="default"/>
+        </w:rPr>
+      </w:pPr>
+    </w:p>
+    <w:p>
+      <w:pPr>
+        <w:rPr>
+          <w:rFonts w:hint="default"/>
+        </w:rPr>
+      </w:pPr>
+    </w:p>
+    <w:p>
+      <w:pPr>
+        <w:rPr>
+          <w:rFonts w:hint="default"/>
+        </w:rPr>
+      </w:pPr>
+    </w:p>
+    <w:p>
+      <w:pPr>
+        <w:rPr>
+          <w:rFonts w:hint="default"/>
+        </w:rPr>
+      </w:pPr>
+    </w:p>
+    <w:p>
+      <w:pPr>
+        <w:rPr>
+          <w:rFonts w:hint="default"/>
+        </w:rPr>
+      </w:pPr>
+    </w:p>
+    <w:p>
+      <w:pPr>
+        <w:rPr>
+          <w:rFonts w:hint="default"/>
+        </w:rPr>
+      </w:pPr>
+    </w:p>
+    <w:p>
+      <w:pPr>
+        <w:rPr>
+          <w:rFonts w:hint="default"/>
+        </w:rPr>
+      </w:pPr>
+    </w:p>
+    <w:p>
+      <w:pPr>
+        <w:rPr>
+          <w:rFonts w:hint="default"/>
+        </w:rPr>
+      </w:pPr>
+    </w:p>
+    <w:p>
+      <w:pPr>
+        <w:rPr>
+          <w:rFonts w:hint="default"/>
+        </w:rPr>
+      </w:pPr>
+    </w:p>
+    <w:p>
+      <w:pPr>
+        <w:rPr>
+          <w:rFonts w:hint="default"/>
+        </w:rPr>
+      </w:pPr>
+    </w:p>
+    <w:p>
+      <w:pPr>
+        <w:rPr>
+          <w:rFonts w:hint="default"/>
+        </w:rPr>
+      </w:pPr>
+    </w:p>
+    <w:p>
+      <w:pPr>
+        <w:rPr>
+          <w:rFonts w:hint="default"/>
+        </w:rPr>
+      </w:pPr>
+    </w:p>
+    <w:p>
+      <w:pPr>
+        <w:rPr>
+          <w:rFonts w:hint="default"/>
+        </w:rPr>
+      </w:pPr>
+    </w:p>
+    <w:p>
+      <w:pPr>
+        <w:rPr>
+          <w:rFonts w:hint="default"/>
+        </w:rPr>
+      </w:pPr>
+    </w:p>
+    <w:p>
+      <w:pPr>
+        <w:rPr>
+          <w:rFonts w:hint="default"/>
+        </w:rPr>
+      </w:pPr>
+    </w:p>
+    <w:p>
+      <w:pPr>
+        <w:rPr>
+          <w:rFonts w:hint="default"/>
+        </w:rPr>
+      </w:pPr>
+    </w:p>
+    <w:p>
+      <w:pPr>
+        <w:rPr>
+          <w:rFonts w:hint="default"/>
+        </w:rPr>
+      </w:pPr>
+    </w:p>
+    <w:p>
+      <w:pPr>
+        <w:rPr>
+          <w:rFonts w:hint="default"/>
+        </w:rPr>
+      </w:pPr>
+    </w:p>
+    <w:p>
+      <w:pPr>
+        <w:rPr>
+          <w:rFonts w:hint="default"/>
+        </w:rPr>
+      </w:pPr>
+    </w:p>
+    <w:p>
+      <w:pPr>
+        <w:rPr>
+          <w:rFonts w:hint="default"/>
+        </w:rPr>
+      </w:pPr>
+    </w:p>
+    <w:p>
+      <w:pPr>
+        <w:rPr>
+          <w:rFonts w:hint="default"/>
+        </w:rPr>
+      </w:pPr>
+    </w:p>
+    <w:p>
+      <w:pPr>
+        <w:rPr>
+          <w:rFonts w:hint="default"/>
+        </w:rPr>
+      </w:pPr>
+    </w:p>
+    <w:p>
+      <w:pPr>
+        <w:rPr>
+          <w:rFonts w:hint="default"/>
+        </w:rPr>
+      </w:pPr>
+    </w:p>
+    <w:p>
+      <w:pPr>
+        <w:rPr>
+          <w:rFonts w:hint="default"/>
+        </w:rPr>
+      </w:pPr>
+    </w:p>
+    <w:p>
+      <w:pPr>
+        <w:rPr>
+          <w:rFonts w:hint="default"/>
+        </w:rPr>
+      </w:pPr>
+    </w:p>
+    <w:p>
+      <w:pPr>
+        <w:rPr>
+          <w:rFonts w:hint="default"/>
+        </w:rPr>
+      </w:pPr>
+    </w:p>
+    <w:p>
+      <w:pPr>
+        <w:rPr>
+          <w:rFonts w:hint="default"/>
+        </w:rPr>
+      </w:pPr>
+    </w:p>
+    <w:p>
+      <w:pPr>
+        <w:rPr>
+          <w:rFonts w:hint="default"/>
+        </w:rPr>
+      </w:pPr>
+    </w:p>
+    <w:p>
+      <w:pPr>
+        <w:rPr>
+          <w:rFonts w:hint="default"/>
+        </w:rPr>
+      </w:pPr>
+    </w:p>
+    <w:p>
+      <w:pPr>
+        <w:rPr>
+          <w:rFonts w:hint="default"/>
+        </w:rPr>
+      </w:pPr>
+    </w:p>
+    <w:p>
+      <w:pPr>
+        <w:rPr>
+          <w:rFonts w:hint="default"/>
+        </w:rPr>
+      </w:pPr>
+    </w:p>
+    <w:p>
+      <w:pPr>
+        <w:rPr>
+          <w:rFonts w:hint="default"/>
+        </w:rPr>
+      </w:pPr>
+    </w:p>
+    <w:p>
+      <w:pPr>
+        <w:rPr>
+          <w:rFonts w:hint="default"/>
+        </w:rPr>
+      </w:pPr>
+    </w:p>
+    <w:p>
+      <w:pPr>
+        <w:rPr>
+          <w:rFonts w:hint="default"/>
+        </w:rPr>
+      </w:pPr>
+    </w:p>
+    <w:p>
+      <w:pPr>
+        <w:pStyle w:val="63"/>
+        <w:rPr>
+          <w:rFonts w:hint="default"/>
+          <w:lang w:val="en-US"/>
+        </w:rPr>
+      </w:pPr>
+      <w:r>
+        <w:t xml:space="preserve">Capitulo </w:t>
+      </w:r>
+      <w:r>
+        <w:rPr>
+          <w:rFonts w:hint="default"/>
+          <w:lang w:val="en-US"/>
+        </w:rPr>
+        <w:t>8</w:t>
+      </w:r>
       <w:bookmarkStart w:id="16" w:name="_GoBack"/>
       <w:bookmarkEnd w:id="16"/>
-      <w:r>
-        <w:rPr>
-          <w:rFonts w:hint="default"/>
-        </w:rPr>
-        <w:t>.</w:t>
-      </w:r>
-    </w:p>
-    <w:p>
-      <w:pPr>
-        <w:rPr>
-          <w:rFonts w:hint="default"/>
-        </w:rPr>
-      </w:pPr>
-    </w:p>
-    <w:p>
-      <w:pPr>
-        <w:rPr>
-          <w:rFonts w:hint="default"/>
-        </w:rPr>
-      </w:pPr>
-    </w:p>
-    <w:p>
-      <w:pPr>
-        <w:rPr>
-          <w:rFonts w:hint="default"/>
-        </w:rPr>
-      </w:pPr>
-    </w:p>
-    <w:p>
-      <w:pPr>
-        <w:rPr>
-          <w:rFonts w:hint="default"/>
-        </w:rPr>
-      </w:pPr>
-    </w:p>
-    <w:p>
-      <w:pPr>
-        <w:rPr>
-          <w:rFonts w:hint="default"/>
-        </w:rPr>
-      </w:pPr>
-    </w:p>
-    <w:p>
-      <w:pPr>
-        <w:rPr>
-          <w:rFonts w:hint="default"/>
-        </w:rPr>
-      </w:pPr>
-    </w:p>
-    <w:p>
-      <w:pPr>
-        <w:rPr>
-          <w:rFonts w:hint="default"/>
-        </w:rPr>
-      </w:pPr>
-    </w:p>
-    <w:p>
-      <w:pPr>
-        <w:rPr>
-          <w:rFonts w:hint="default"/>
-        </w:rPr>
-      </w:pPr>
-    </w:p>
-    <w:p>
-      <w:pPr>
-        <w:rPr>
-          <w:rFonts w:hint="default"/>
-        </w:rPr>
-      </w:pPr>
-    </w:p>
-    <w:p>
-      <w:pPr>
-        <w:rPr>
-          <w:rFonts w:hint="default"/>
-        </w:rPr>
-      </w:pPr>
-    </w:p>
-    <w:p>
-      <w:pPr>
-        <w:rPr>
-          <w:rFonts w:hint="default"/>
-        </w:rPr>
-      </w:pPr>
-    </w:p>
-    <w:p>
-      <w:pPr>
-        <w:rPr>
-          <w:rFonts w:hint="default"/>
-        </w:rPr>
-      </w:pPr>
-    </w:p>
-    <w:p>
-      <w:pPr>
-        <w:rPr>
-          <w:rFonts w:hint="default"/>
-        </w:rPr>
-      </w:pPr>
-    </w:p>
-    <w:p>
-      <w:pPr>
-        <w:rPr>
-          <w:rFonts w:hint="default"/>
-        </w:rPr>
-      </w:pPr>
-    </w:p>
-    <w:p>
-      <w:pPr>
-        <w:rPr>
-          <w:rFonts w:hint="default"/>
-        </w:rPr>
-      </w:pPr>
-    </w:p>
-    <w:p>
-      <w:pPr>
-        <w:rPr>
-          <w:rFonts w:hint="default"/>
-        </w:rPr>
-      </w:pPr>
-    </w:p>
-    <w:p>
-      <w:pPr>
-        <w:rPr>
-          <w:rFonts w:hint="default"/>
-        </w:rPr>
-      </w:pPr>
-    </w:p>
-    <w:p>
-      <w:pPr>
-        <w:rPr>
-          <w:rFonts w:hint="default"/>
-        </w:rPr>
-      </w:pPr>
-    </w:p>
-    <w:p>
-      <w:pPr>
-        <w:rPr>
-          <w:rFonts w:hint="default"/>
-        </w:rPr>
-      </w:pPr>
-    </w:p>
-    <w:p>
-      <w:pPr>
-        <w:rPr>
-          <w:rFonts w:hint="default"/>
-        </w:rPr>
-      </w:pPr>
-    </w:p>
-    <w:p>
-      <w:pPr>
-        <w:rPr>
-          <w:rFonts w:hint="default"/>
-        </w:rPr>
-      </w:pPr>
-    </w:p>
-    <w:p>
-      <w:pPr>
-        <w:rPr>
-          <w:rFonts w:hint="default"/>
-        </w:rPr>
-      </w:pPr>
-    </w:p>
-    <w:p>
-      <w:pPr>
-        <w:rPr>
-          <w:rFonts w:hint="default"/>
-        </w:rPr>
-      </w:pPr>
-    </w:p>
-    <w:p>
-      <w:pPr>
-        <w:rPr>
-          <w:rFonts w:hint="default"/>
-        </w:rPr>
-      </w:pPr>
-    </w:p>
-    <w:p>
-      <w:pPr>
-        <w:rPr>
-          <w:rFonts w:hint="default"/>
-        </w:rPr>
-      </w:pPr>
-    </w:p>
-    <w:p>
-      <w:pPr>
-        <w:rPr>
-          <w:rFonts w:hint="default"/>
-        </w:rPr>
-      </w:pPr>
-    </w:p>
-    <w:p>
-      <w:pPr>
-        <w:rPr>
-          <w:rFonts w:hint="default"/>
-        </w:rPr>
-      </w:pPr>
-    </w:p>
-    <w:p>
-      <w:pPr>
-        <w:rPr>
-          <w:rFonts w:hint="default"/>
-        </w:rPr>
-      </w:pPr>
-    </w:p>
-    <w:p>
-      <w:pPr>
-        <w:rPr>
-          <w:rFonts w:hint="default"/>
-        </w:rPr>
-      </w:pPr>
-    </w:p>
-    <w:p>
-      <w:pPr>
-        <w:rPr>
-          <w:rFonts w:hint="default"/>
-        </w:rPr>
-      </w:pPr>
-    </w:p>
-    <w:p>
-      <w:pPr>
-        <w:rPr>
-          <w:rFonts w:hint="default"/>
-        </w:rPr>
-      </w:pPr>
-    </w:p>
-    <w:p>
-      <w:pPr>
-        <w:rPr>
-          <w:rFonts w:hint="default"/>
-        </w:rPr>
-      </w:pPr>
-    </w:p>
-    <w:p>
-      <w:pPr>
-        <w:rPr>
-          <w:rFonts w:hint="default"/>
-        </w:rPr>
-      </w:pPr>
-    </w:p>
-    <w:p>
-      <w:pPr>
-        <w:rPr>
-          <w:rFonts w:hint="default"/>
-        </w:rPr>
-      </w:pPr>
-    </w:p>
-    <w:p>
-      <w:pPr>
-        <w:rPr>
-          <w:rFonts w:hint="default"/>
-        </w:rPr>
-      </w:pPr>
-    </w:p>
-    <w:p>
-      <w:pPr>
-        <w:rPr>
-          <w:rFonts w:hint="default"/>
-        </w:rPr>
-      </w:pPr>
-    </w:p>
-    <w:p>
-      <w:pPr>
-        <w:rPr>
-          <w:rFonts w:hint="default"/>
-        </w:rPr>
-      </w:pPr>
-    </w:p>
-    <w:p>
-      <w:pPr>
-        <w:rPr>
-          <w:rFonts w:hint="default"/>
-        </w:rPr>
-      </w:pPr>
-    </w:p>
-    <w:p>
-      <w:pPr>
-        <w:rPr>
-          <w:rFonts w:hint="default"/>
-        </w:rPr>
-      </w:pPr>
-    </w:p>
-    <w:p>
-      <w:pPr>
-        <w:rPr>
-          <w:rFonts w:hint="default"/>
-        </w:rPr>
-      </w:pPr>
-    </w:p>
-    <w:p>
-      <w:pPr>
-        <w:rPr>
-          <w:rFonts w:hint="default"/>
-        </w:rPr>
-      </w:pPr>
-    </w:p>
-    <w:p>
-      <w:pPr>
-        <w:rPr>
-          <w:rFonts w:hint="default"/>
-        </w:rPr>
-      </w:pPr>
-    </w:p>
-    <w:p>
-      <w:pPr>
-        <w:rPr>
-          <w:rFonts w:hint="default"/>
-        </w:rPr>
-      </w:pPr>
+    </w:p>
+    <w:p>
+      <w:pPr>
+        <w:pStyle w:val="2"/>
+        <w:ind w:left="432" w:right="432" w:firstLine="0"/>
+      </w:pPr>
+      <w:r>
+        <w:rPr>
+          <w:rFonts w:hint="default"/>
+          <w:lang w:val="en-US"/>
+        </w:rPr>
+        <w:t>redundancia</w:t>
+      </w:r>
     </w:p>
     <w:p>
       <w:pPr>

</xml_diff>

<commit_message>
Redundancia - draft 2
</commit_message>
<xml_diff>
--- a/Version Espanol - A4.docx
+++ b/Version Espanol - A4.docx
@@ -16818,190 +16818,549 @@
         </w:rPr>
         <w:t>8</w:t>
       </w:r>
+    </w:p>
+    <w:p>
+      <w:pPr>
+        <w:pStyle w:val="2"/>
+        <w:ind w:left="432" w:right="432" w:firstLine="0"/>
+      </w:pPr>
+      <w:r>
+        <w:rPr>
+          <w:rFonts w:hint="default"/>
+          <w:lang w:val="en-US"/>
+        </w:rPr>
+        <w:t>redundancia</w:t>
+      </w:r>
+    </w:p>
+    <w:p>
+      <w:pPr>
+        <w:rPr>
+          <w:rFonts w:hint="default"/>
+        </w:rPr>
+      </w:pPr>
+    </w:p>
+    <w:p>
+      <w:pPr>
+        <w:rPr>
+          <w:rFonts w:hint="default"/>
+        </w:rPr>
+      </w:pPr>
+      <w:r>
+        <w:rPr>
+          <w:rFonts w:hint="default"/>
+          <w:lang w:val="en-US"/>
+        </w:rPr>
+        <w:t>L</w:t>
+      </w:r>
+      <w:r>
+        <w:rPr>
+          <w:rFonts w:hint="default"/>
+        </w:rPr>
+        <w:t xml:space="preserve">a redundancia es una </w:t>
+      </w:r>
+      <w:r>
+        <w:rPr>
+          <w:rFonts w:hint="default"/>
+          <w:lang w:val="en-US"/>
+        </w:rPr>
+        <w:t>técnica</w:t>
+      </w:r>
+      <w:r>
+        <w:rPr>
+          <w:rFonts w:hint="default"/>
+        </w:rPr>
+        <w:t xml:space="preserve"> ampliamente utilizada en ciencias de la </w:t>
+      </w:r>
+      <w:r>
+        <w:rPr>
+          <w:rFonts w:hint="default"/>
+          <w:lang w:val="en-US"/>
+        </w:rPr>
+        <w:t>computación</w:t>
+      </w:r>
+      <w:r>
+        <w:rPr>
+          <w:rFonts w:hint="default"/>
+        </w:rPr>
+        <w:t>.</w:t>
+      </w:r>
+    </w:p>
+    <w:p>
+      <w:pPr>
+        <w:rPr>
+          <w:rFonts w:hint="default"/>
+        </w:rPr>
+      </w:pPr>
+      <w:r>
+        <w:rPr>
+          <w:rFonts w:hint="default"/>
+        </w:rPr>
+        <w:t>Consiste en hacer replicas de componentes criticos, software o hardware, o de informacion importante</w:t>
+      </w:r>
+      <w:r>
+        <w:rPr>
+          <w:rFonts w:hint="default"/>
+          <w:lang w:val="en-US"/>
+        </w:rPr>
+        <w:t>, c</w:t>
+      </w:r>
+      <w:r>
+        <w:rPr>
+          <w:rFonts w:hint="default"/>
+        </w:rPr>
+        <w:t>on el objetivo de incrementar la disponibilidad y protegerlos contra fallos o perdidas.</w:t>
+      </w:r>
+    </w:p>
+    <w:p>
+      <w:pPr>
+        <w:rPr>
+          <w:rFonts w:hint="default"/>
+        </w:rPr>
+      </w:pPr>
+    </w:p>
+    <w:p>
+      <w:pPr>
+        <w:rPr>
+          <w:rFonts w:hint="default"/>
+        </w:rPr>
+      </w:pPr>
+    </w:p>
+    <w:p>
+      <w:pPr>
+        <w:rPr>
+          <w:rFonts w:hint="default"/>
+        </w:rPr>
+      </w:pPr>
+      <w:r>
+        <w:rPr>
+          <w:rFonts w:hint="default"/>
+        </w:rPr>
+        <w:t>Veamos un ejemplo.</w:t>
+      </w:r>
+    </w:p>
+    <w:p>
+      <w:pPr>
+        <w:rPr>
+          <w:rFonts w:hint="default"/>
+        </w:rPr>
+      </w:pPr>
+      <w:r>
+        <w:rPr>
+          <w:rFonts w:hint="default"/>
+        </w:rPr>
+        <w:t>Digamos que tenemos un negocio que vende productos en Internet.</w:t>
+      </w:r>
+    </w:p>
+    <w:p>
+      <w:pPr>
+        <w:rPr>
+          <w:rFonts w:hint="default"/>
+        </w:rPr>
+      </w:pPr>
+      <w:r>
+        <w:rPr>
+          <w:rFonts w:hint="default"/>
+        </w:rPr>
+        <w:t xml:space="preserve">Para vender nuestros productos tenemos un sistema compuesto por una tienda (comercio </w:t>
+      </w:r>
+      <w:r>
+        <w:rPr>
+          <w:rFonts w:hint="default"/>
+          <w:lang w:val="en-US"/>
+        </w:rPr>
+        <w:t>electrónico</w:t>
+      </w:r>
+      <w:r>
+        <w:rPr>
+          <w:rFonts w:hint="default"/>
+        </w:rPr>
+        <w:t>), que esta alojada en un computador que llamamos "Servidor".</w:t>
+      </w:r>
+    </w:p>
+    <w:p>
+      <w:pPr>
+        <w:rPr>
+          <w:rFonts w:hint="default"/>
+        </w:rPr>
+      </w:pPr>
+      <w:r>
+        <w:rPr>
+          <w:rFonts w:hint="default"/>
+        </w:rPr>
+        <w:t>El servidor esta alojado en un edificio de oficinas.</w:t>
+      </w:r>
+    </w:p>
+    <w:p>
+      <w:pPr>
+        <w:rPr>
+          <w:rFonts w:hint="default"/>
+        </w:rPr>
+      </w:pPr>
+    </w:p>
+    <w:p>
+      <w:pPr>
+        <w:rPr>
+          <w:rFonts w:hint="default"/>
+        </w:rPr>
+      </w:pPr>
+      <w:r>
+        <w:rPr>
+          <w:rFonts w:hint="default"/>
+        </w:rPr>
+        <w:t xml:space="preserve">El negocio va bien hasta que un </w:t>
+      </w:r>
+      <w:r>
+        <w:rPr>
+          <w:rFonts w:hint="default"/>
+          <w:lang w:val="en-US"/>
+        </w:rPr>
+        <w:t>día</w:t>
+      </w:r>
+      <w:r>
+        <w:rPr>
+          <w:rFonts w:hint="default"/>
+        </w:rPr>
+        <w:t xml:space="preserve"> un terremoto destruye el edificio, y con el nuestro servidor.</w:t>
+      </w:r>
+    </w:p>
+    <w:p>
+      <w:pPr>
+        <w:rPr>
+          <w:rFonts w:hint="default"/>
+        </w:rPr>
+      </w:pPr>
+      <w:r>
+        <w:rPr>
+          <w:rFonts w:hint="default"/>
+        </w:rPr>
+        <w:t>Todo nuestro negocio estaba en ese servidor, la plataforma software que mostraba la tienda en Internet, la informacion de los clientes, proveedores, las ventas, en fin, todo.</w:t>
+      </w:r>
+    </w:p>
+    <w:p>
+      <w:pPr>
+        <w:rPr>
+          <w:rFonts w:hint="default"/>
+        </w:rPr>
+      </w:pPr>
+      <w:r>
+        <w:rPr>
+          <w:rFonts w:hint="default"/>
+        </w:rPr>
+        <w:t>Destruido el servidor, todo se ha perdido y ya no tenemos negocio.</w:t>
+      </w:r>
+    </w:p>
+    <w:p>
+      <w:pPr>
+        <w:rPr>
+          <w:rFonts w:hint="default"/>
+        </w:rPr>
+      </w:pPr>
+    </w:p>
+    <w:p>
+      <w:pPr>
+        <w:rPr>
+          <w:rFonts w:hint="default"/>
+        </w:rPr>
+      </w:pPr>
+      <w:r>
+        <w:rPr>
+          <w:rFonts w:hint="default"/>
+        </w:rPr>
+        <w:t xml:space="preserve">Para evitar situaciones como esta, </w:t>
+      </w:r>
+      <w:r>
+        <w:rPr>
+          <w:rFonts w:hint="default"/>
+          <w:lang w:val="en-US"/>
+        </w:rPr>
+        <w:t>podríamos</w:t>
+      </w:r>
+      <w:r>
+        <w:rPr>
+          <w:rFonts w:hint="default"/>
+        </w:rPr>
+        <w:t xml:space="preserve"> replicar el sistema, y col</w:t>
+      </w:r>
       <w:bookmarkStart w:id="16" w:name="_GoBack"/>
       <w:bookmarkEnd w:id="16"/>
-    </w:p>
-    <w:p>
-      <w:pPr>
-        <w:pStyle w:val="2"/>
-        <w:ind w:left="432" w:right="432" w:firstLine="0"/>
-      </w:pPr>
-      <w:r>
-        <w:rPr>
-          <w:rFonts w:hint="default"/>
-          <w:lang w:val="en-US"/>
-        </w:rPr>
-        <w:t>redundancia</w:t>
-      </w:r>
-    </w:p>
-    <w:p>
-      <w:pPr>
-        <w:rPr>
-          <w:rFonts w:hint="default"/>
-        </w:rPr>
-      </w:pPr>
-    </w:p>
-    <w:p>
-      <w:pPr>
-        <w:rPr>
-          <w:rFonts w:hint="default"/>
-        </w:rPr>
-      </w:pPr>
-    </w:p>
-    <w:p>
-      <w:pPr>
-        <w:rPr>
-          <w:rFonts w:hint="default"/>
-        </w:rPr>
-      </w:pPr>
-    </w:p>
-    <w:p>
-      <w:pPr>
-        <w:rPr>
-          <w:rFonts w:hint="default"/>
-        </w:rPr>
-      </w:pPr>
-    </w:p>
-    <w:p>
-      <w:pPr>
-        <w:rPr>
-          <w:rFonts w:hint="default"/>
-        </w:rPr>
-      </w:pPr>
-    </w:p>
-    <w:p>
-      <w:pPr>
-        <w:rPr>
-          <w:rFonts w:hint="default"/>
-        </w:rPr>
-      </w:pPr>
-    </w:p>
-    <w:p>
-      <w:pPr>
-        <w:rPr>
-          <w:rFonts w:hint="default"/>
-        </w:rPr>
-      </w:pPr>
-    </w:p>
-    <w:p>
-      <w:pPr>
-        <w:rPr>
-          <w:rFonts w:hint="default"/>
-        </w:rPr>
-      </w:pPr>
-    </w:p>
-    <w:p>
-      <w:pPr>
-        <w:rPr>
-          <w:rFonts w:hint="default"/>
-        </w:rPr>
-      </w:pPr>
-    </w:p>
-    <w:p>
-      <w:pPr>
-        <w:rPr>
-          <w:rFonts w:hint="default"/>
-        </w:rPr>
-      </w:pPr>
-    </w:p>
-    <w:p>
-      <w:pPr>
-        <w:rPr>
-          <w:rFonts w:hint="default"/>
-        </w:rPr>
-      </w:pPr>
-    </w:p>
-    <w:p>
-      <w:pPr>
-        <w:rPr>
-          <w:rFonts w:hint="default"/>
-        </w:rPr>
-      </w:pPr>
-    </w:p>
-    <w:p>
-      <w:pPr>
-        <w:rPr>
-          <w:rFonts w:hint="default"/>
-        </w:rPr>
-      </w:pPr>
-    </w:p>
-    <w:p>
-      <w:pPr>
-        <w:rPr>
-          <w:rFonts w:hint="default"/>
-        </w:rPr>
-      </w:pPr>
-    </w:p>
-    <w:p>
-      <w:pPr>
-        <w:rPr>
-          <w:rFonts w:hint="default"/>
-        </w:rPr>
-      </w:pPr>
-    </w:p>
-    <w:p>
-      <w:pPr>
-        <w:rPr>
-          <w:rFonts w:hint="default"/>
-        </w:rPr>
-      </w:pPr>
-    </w:p>
-    <w:p>
-      <w:pPr>
-        <w:rPr>
-          <w:rFonts w:hint="default"/>
-        </w:rPr>
-      </w:pPr>
-    </w:p>
-    <w:p>
-      <w:pPr>
-        <w:rPr>
-          <w:rFonts w:hint="default"/>
-        </w:rPr>
-      </w:pPr>
-    </w:p>
-    <w:p>
-      <w:pPr>
-        <w:rPr>
-          <w:rFonts w:hint="default"/>
-        </w:rPr>
-      </w:pPr>
-    </w:p>
-    <w:p>
-      <w:pPr>
-        <w:rPr>
-          <w:rFonts w:hint="default"/>
-        </w:rPr>
-      </w:pPr>
-    </w:p>
-    <w:p>
-      <w:pPr>
-        <w:rPr>
-          <w:rFonts w:hint="default"/>
-        </w:rPr>
-      </w:pPr>
-    </w:p>
-    <w:p>
-      <w:pPr>
-        <w:rPr>
-          <w:rFonts w:hint="default"/>
-        </w:rPr>
-      </w:pPr>
-    </w:p>
-    <w:p>
-      <w:pPr>
-        <w:rPr>
-          <w:rFonts w:hint="default"/>
-        </w:rPr>
-      </w:pPr>
-    </w:p>
-    <w:p>
-      <w:pPr>
-        <w:rPr>
-          <w:rFonts w:hint="default"/>
-        </w:rPr>
-      </w:pPr>
-    </w:p>
+      <w:r>
+        <w:rPr>
+          <w:rFonts w:hint="default"/>
+        </w:rPr>
+        <w:t>ocar copias de la tienda en otros servidores, en otras ciudades.</w:t>
+      </w:r>
+    </w:p>
+    <w:p>
+      <w:pPr>
+        <w:rPr>
+          <w:rFonts w:hint="default"/>
+        </w:rPr>
+      </w:pPr>
+      <w:r>
+        <w:rPr>
+          <w:rFonts w:hint="default"/>
+        </w:rPr>
+        <w:t>Digamos que tenemos un servidor en San Francisco, otro servidor en Orlando y otro servidor en Cleveland.</w:t>
+      </w:r>
+    </w:p>
+    <w:p>
+      <w:pPr>
+        <w:rPr>
+          <w:rFonts w:hint="default"/>
+        </w:rPr>
+      </w:pPr>
+      <w:r>
+        <w:rPr>
+          <w:rFonts w:hint="default"/>
+        </w:rPr>
+        <w:t xml:space="preserve">Los 3 proporcionan los mismos servicios y trabajan juntos como una unidad. Y si alguno de ellos tuviera </w:t>
+      </w:r>
+      <w:r>
+        <w:rPr>
+          <w:rFonts w:hint="default"/>
+          <w:lang w:val="en-US"/>
+        </w:rPr>
+        <w:t>algún</w:t>
+      </w:r>
+      <w:r>
+        <w:rPr>
+          <w:rFonts w:hint="default"/>
+        </w:rPr>
+        <w:t xml:space="preserve"> problema, </w:t>
+      </w:r>
+      <w:r>
+        <w:rPr>
+          <w:rFonts w:hint="default"/>
+          <w:lang w:val="en-US"/>
+        </w:rPr>
+        <w:t>podría</w:t>
+      </w:r>
+      <w:r>
+        <w:rPr>
+          <w:rFonts w:hint="default"/>
+        </w:rPr>
+        <w:t xml:space="preserve"> ser eliminado de la red sin que el negocio se vea afectado.</w:t>
+      </w:r>
+    </w:p>
+    <w:p>
+      <w:pPr>
+        <w:rPr>
+          <w:rFonts w:hint="default"/>
+        </w:rPr>
+      </w:pPr>
+      <w:r>
+        <w:rPr>
+          <w:rFonts w:hint="default"/>
+        </w:rPr>
+        <w:t>Los clientes que compran nuestros productos en la tienda no saben cual de los servidores les esta atendiendo.</w:t>
+      </w:r>
+    </w:p>
+    <w:p>
+      <w:pPr>
+        <w:rPr>
+          <w:rFonts w:hint="default"/>
+        </w:rPr>
+      </w:pPr>
+    </w:p>
+    <w:p>
+      <w:pPr>
+        <w:rPr>
+          <w:rFonts w:hint="default"/>
+        </w:rPr>
+      </w:pPr>
+      <w:r>
+        <w:rPr>
+          <w:rFonts w:hint="default"/>
+          <w:lang w:val="en-US"/>
+        </w:rPr>
+        <w:t>Con esta estrategia</w:t>
+      </w:r>
+      <w:r>
+        <w:rPr>
+          <w:rFonts w:hint="default"/>
+        </w:rPr>
+        <w:t>, habiendo redundado el sistema, la probabilidad de que un desastre natural destruya nuestro negocio es mas baja.</w:t>
+      </w:r>
+    </w:p>
+    <w:p>
+      <w:pPr>
+        <w:rPr>
+          <w:rFonts w:hint="default"/>
+        </w:rPr>
+      </w:pPr>
+    </w:p>
+    <w:p>
+      <w:pPr>
+        <w:rPr>
+          <w:rFonts w:hint="default"/>
+        </w:rPr>
+      </w:pPr>
+    </w:p>
+    <w:p>
+      <w:pPr>
+        <w:rPr>
+          <w:rFonts w:hint="default"/>
+        </w:rPr>
+      </w:pPr>
+    </w:p>
+    <w:p>
+      <w:pPr>
+        <w:rPr>
+          <w:rFonts w:hint="default"/>
+        </w:rPr>
+      </w:pPr>
+    </w:p>
+    <w:p>
+      <w:pPr>
+        <w:rPr>
+          <w:rFonts w:hint="default"/>
+        </w:rPr>
+      </w:pPr>
+    </w:p>
+    <w:p>
+      <w:pPr>
+        <w:rPr>
+          <w:rFonts w:hint="default"/>
+        </w:rPr>
+      </w:pPr>
+    </w:p>
+    <w:p>
+      <w:pPr>
+        <w:rPr>
+          <w:rFonts w:hint="default"/>
+        </w:rPr>
+      </w:pPr>
+    </w:p>
+    <w:p>
+      <w:pPr>
+        <w:rPr>
+          <w:rFonts w:hint="default"/>
+        </w:rPr>
+      </w:pPr>
+    </w:p>
+    <w:p>
+      <w:pPr>
+        <w:rPr>
+          <w:rFonts w:hint="default"/>
+        </w:rPr>
+      </w:pPr>
+    </w:p>
+    <w:p>
+      <w:pPr>
+        <w:rPr>
+          <w:rFonts w:hint="default"/>
+        </w:rPr>
+      </w:pPr>
+    </w:p>
+    <w:p>
+      <w:pPr>
+        <w:rPr>
+          <w:rFonts w:hint="default"/>
+        </w:rPr>
+      </w:pPr>
+    </w:p>
+    <w:p>
+      <w:pPr>
+        <w:rPr>
+          <w:rFonts w:hint="default"/>
+        </w:rPr>
+      </w:pPr>
+    </w:p>
+    <w:p>
+      <w:pPr>
+        <w:rPr>
+          <w:rFonts w:hint="default"/>
+        </w:rPr>
+      </w:pPr>
+    </w:p>
+    <w:p>
+      <w:pPr>
+        <w:rPr>
+          <w:rFonts w:hint="default"/>
+        </w:rPr>
+      </w:pPr>
+    </w:p>
+    <w:p>
+      <w:pPr>
+        <w:rPr>
+          <w:rFonts w:hint="default"/>
+        </w:rPr>
+      </w:pPr>
+    </w:p>
+    <w:p>
+      <w:pPr>
+        <w:rPr>
+          <w:rFonts w:hint="default"/>
+        </w:rPr>
+      </w:pPr>
+    </w:p>
+    <w:p>
+      <w:pPr>
+        <w:rPr>
+          <w:rFonts w:hint="default"/>
+        </w:rPr>
+      </w:pPr>
+    </w:p>
+    <w:p>
+      <w:pPr>
+        <w:rPr>
+          <w:rFonts w:hint="default"/>
+        </w:rPr>
+      </w:pPr>
+    </w:p>
+    <w:p>
+      <w:pPr>
+        <w:rPr>
+          <w:rFonts w:hint="default"/>
+        </w:rPr>
+      </w:pPr>
+    </w:p>
+    <w:p>
+      <w:pPr>
+        <w:rPr>
+          <w:rFonts w:hint="default"/>
+        </w:rPr>
+      </w:pPr>
+    </w:p>
+    <w:p>
+      <w:pPr>
+        <w:rPr>
+          <w:rFonts w:hint="default"/>
+        </w:rPr>
+      </w:pPr>
+    </w:p>
+    <w:p/>
+    <w:p/>
+    <w:p/>
+    <w:p/>
+    <w:p/>
+    <w:p/>
+    <w:p/>
+    <w:p/>
+    <w:p/>
+    <w:p/>
+    <w:p/>
+    <w:p/>
+    <w:p/>
+    <w:p/>
+    <w:p/>
+    <w:p/>
+    <w:p/>
+    <w:p/>
+    <w:p/>
+    <w:p/>
+    <w:p/>
+    <w:p/>
+    <w:p/>
+    <w:p/>
+    <w:p/>
+    <w:p/>
+    <w:p/>
+    <w:p/>
+    <w:p/>
+    <w:p/>
+    <w:p/>
+    <w:p/>
     <w:p/>
     <w:p/>
     <w:p/>

</xml_diff>